<commit_message>
- Se separa la vista en distintos archivos
</commit_message>
<xml_diff>
--- a/React.docx
+++ b/React.docx
@@ -2,7 +2,13 @@
 <file path=word/document.xml><?xml version="1.0" encoding="utf-8"?>
 <w:document xmlns:wpc="http://schemas.microsoft.com/office/word/2010/wordprocessingCanvas" xmlns:cx="http://schemas.microsoft.com/office/drawing/2014/chartex" xmlns:cx1="http://schemas.microsoft.com/office/drawing/2015/9/8/chartex" xmlns:cx2="http://schemas.microsoft.com/office/drawing/2015/10/21/chartex" xmlns:cx3="http://schemas.microsoft.com/office/drawing/2016/5/9/chartex" xmlns:cx4="http://schemas.microsoft.com/office/drawing/2016/5/10/chartex" xmlns:cx5="http://schemas.microsoft.com/office/drawing/2016/5/11/chartex" xmlns:cx6="http://schemas.microsoft.com/office/drawing/2016/5/12/chartex" xmlns:cx7="http://schemas.microsoft.com/office/drawing/2016/5/13/chartex" xmlns:cx8="http://schemas.microsoft.com/office/drawing/2016/5/14/chartex" xmlns:mc="http://schemas.openxmlformats.org/markup-compatibility/2006" xmlns:aink="http://schemas.microsoft.com/office/drawing/2016/ink" xmlns:am3d="http://schemas.microsoft.com/office/drawing/2017/model3d" xmlns:o="urn:schemas-microsoft-com:office:office" xmlns:oel="http://schemas.microsoft.com/office/2019/extlst" xmlns:r="http://schemas.openxmlformats.org/officeDocument/2006/relationships" xmlns:m="http://schemas.openxmlformats.org/officeDocument/2006/math" xmlns:v="urn:schemas-microsoft-com:vml" xmlns:wp14="http://schemas.microsoft.com/office/word/2010/wordprocessingDrawing" xmlns:wp="http://schemas.openxmlformats.org/drawingml/2006/wordprocessingDrawing" xmlns:w10="urn:schemas-microsoft-com:office:word" xmlns:w="http://schemas.openxmlformats.org/wordprocessingml/2006/main" xmlns:w14="http://schemas.microsoft.com/office/word/2010/wordml" xmlns:w15="http://schemas.microsoft.com/office/word/2012/wordml" xmlns:w16cex="http://schemas.microsoft.com/office/word/2018/wordml/cex" xmlns:w16cid="http://schemas.microsoft.com/office/word/2016/wordml/cid" xmlns:w16="http://schemas.microsoft.com/office/word/2018/wordml" xmlns:w16du="http://schemas.microsoft.com/office/word/2023/wordml/word16du" xmlns:w16sdtdh="http://schemas.microsoft.com/office/word/2020/wordml/sdtdatahash" xmlns:w16sdtfl="http://schemas.microsoft.com/office/word/2024/wordml/sdtformatlock" xmlns:w16se="http://schemas.microsoft.com/office/word/2015/wordml/symex" xmlns:wpg="http://schemas.microsoft.com/office/word/2010/wordprocessingGroup" xmlns:wpi="http://schemas.microsoft.com/office/word/2010/wordprocessingInk" xmlns:wne="http://schemas.microsoft.com/office/word/2006/wordml" xmlns:wps="http://schemas.microsoft.com/office/word/2010/wordprocessingShape" mc:Ignorable="w14 w15 w16se w16cid w16 w16cex w16sdtdh w16sdtfl w16du wp14">
   <w:body>
-    <w:p/>
+    <w:p>
+      <w:pPr>
+        <w:rPr>
+          <w:rFonts w:hint="eastAsia"/>
+        </w:rPr>
+      </w:pPr>
+    </w:p>
     <w:p/>
     <w:p/>
     <w:p/>
@@ -964,9 +970,23 @@
     <w:p>
       <w:pPr>
         <w:pStyle w:val="Ttulo2"/>
-      </w:pPr>
-      <w:r>
-        <w:t>Javascript refresher</w:t>
+        <w:rPr>
+          <w:lang w:val="en-US"/>
+        </w:rPr>
+      </w:pPr>
+      <w:proofErr w:type="spellStart"/>
+      <w:r>
+        <w:rPr>
+          <w:lang w:val="en-US"/>
+        </w:rPr>
+        <w:t>Javascript</w:t>
+      </w:r>
+      <w:proofErr w:type="spellEnd"/>
+      <w:r>
+        <w:rPr>
+          <w:lang w:val="en-US"/>
+        </w:rPr>
+        <w:t xml:space="preserve"> refresher</w:t>
       </w:r>
     </w:p>
     <w:p>
@@ -985,7 +1005,21 @@
         <w:rPr>
           <w:lang w:val="en-US"/>
         </w:rPr>
-        <w:t>uild process: the code you write is not he code that gets executed in the browser. Instead, the code is transformed before it’s handed off to he browser.</w:t>
+        <w:t xml:space="preserve">uild process: the code you write is not </w:t>
+      </w:r>
+      <w:proofErr w:type="gramStart"/>
+      <w:r>
+        <w:rPr>
+          <w:lang w:val="en-US"/>
+        </w:rPr>
+        <w:t>he</w:t>
+      </w:r>
+      <w:proofErr w:type="gramEnd"/>
+      <w:r>
+        <w:rPr>
+          <w:lang w:val="en-US"/>
+        </w:rPr>
+        <w:t xml:space="preserve"> code that gets executed in the browser. Instead, the code is transformed before it’s handed off to he browser.</w:t>
       </w:r>
       <w:r>
         <w:rPr>
@@ -2504,7 +2538,7 @@
           <w:lang w:val="en-US"/>
         </w:rPr>
         <w:drawing>
-          <wp:anchor distT="0" distB="0" distL="114300" distR="114300" simplePos="0" relativeHeight="251668480" behindDoc="0" locked="0" layoutInCell="1" allowOverlap="1" wp14:anchorId="307E2276" wp14:editId="307D9D44">
+          <wp:anchor distT="0" distB="0" distL="114300" distR="114300" simplePos="0" relativeHeight="251668480" behindDoc="0" locked="0" layoutInCell="1" allowOverlap="1" wp14:anchorId="307E2276" wp14:editId="5FF64E98">
             <wp:simplePos x="0" y="0"/>
             <wp:positionH relativeFrom="margin">
               <wp:align>center</wp:align>
@@ -4686,7 +4720,96 @@
           <w:lang w:val="en-US"/>
         </w:rPr>
       </w:pPr>
-    </w:p>
+      <w:r>
+        <w:rPr>
+          <w:lang w:val="en-US"/>
+        </w:rPr>
+        <w:drawing>
+          <wp:anchor distT="0" distB="0" distL="114300" distR="114300" simplePos="0" relativeHeight="251679744" behindDoc="0" locked="0" layoutInCell="1" allowOverlap="1" wp14:anchorId="30E8F79B" wp14:editId="705F0AB3">
+            <wp:simplePos x="0" y="0"/>
+            <wp:positionH relativeFrom="margin">
+              <wp:posOffset>1076325</wp:posOffset>
+            </wp:positionH>
+            <wp:positionV relativeFrom="paragraph">
+              <wp:posOffset>289348</wp:posOffset>
+            </wp:positionV>
+            <wp:extent cx="3789045" cy="1718310"/>
+            <wp:effectExtent l="0" t="0" r="1905" b="0"/>
+            <wp:wrapNone/>
+            <wp:docPr id="814983823" name="Imagen 1" descr="Texto&#10;&#10;El contenido generado por IA puede ser incorrecto."/>
+            <wp:cNvGraphicFramePr>
+              <a:graphicFrameLocks xmlns:a="http://schemas.openxmlformats.org/drawingml/2006/main" noChangeAspect="1"/>
+            </wp:cNvGraphicFramePr>
+            <a:graphic xmlns:a="http://schemas.openxmlformats.org/drawingml/2006/main">
+              <a:graphicData uri="http://schemas.openxmlformats.org/drawingml/2006/picture">
+                <pic:pic xmlns:pic="http://schemas.openxmlformats.org/drawingml/2006/picture">
+                  <pic:nvPicPr>
+                    <pic:cNvPr id="814983823" name="Imagen 1" descr="Texto&#10;&#10;El contenido generado por IA puede ser incorrecto."/>
+                    <pic:cNvPicPr/>
+                  </pic:nvPicPr>
+                  <pic:blipFill>
+                    <a:blip r:embed="rId44">
+                      <a:extLst>
+                        <a:ext uri="{28A0092B-C50C-407E-A947-70E740481C1C}">
+                          <a14:useLocalDpi xmlns:a14="http://schemas.microsoft.com/office/drawing/2010/main" val="0"/>
+                        </a:ext>
+                      </a:extLst>
+                    </a:blip>
+                    <a:stretch>
+                      <a:fillRect/>
+                    </a:stretch>
+                  </pic:blipFill>
+                  <pic:spPr>
+                    <a:xfrm>
+                      <a:off x="0" y="0"/>
+                      <a:ext cx="3789045" cy="1718310"/>
+                    </a:xfrm>
+                    <a:prstGeom prst="rect">
+                      <a:avLst/>
+                    </a:prstGeom>
+                  </pic:spPr>
+                </pic:pic>
+              </a:graphicData>
+            </a:graphic>
+            <wp14:sizeRelH relativeFrom="margin">
+              <wp14:pctWidth>0</wp14:pctWidth>
+            </wp14:sizeRelH>
+            <wp14:sizeRelV relativeFrom="margin">
+              <wp14:pctHeight>0</wp14:pctHeight>
+            </wp14:sizeRelV>
+          </wp:anchor>
+        </w:drawing>
+      </w:r>
+    </w:p>
+    <w:p>
+      <w:pPr>
+        <w:rPr>
+          <w:lang w:val="en-US"/>
+        </w:rPr>
+      </w:pPr>
+    </w:p>
+    <w:p>
+      <w:pPr>
+        <w:rPr>
+          <w:lang w:val="en-US"/>
+        </w:rPr>
+      </w:pPr>
+    </w:p>
+    <w:p>
+      <w:pPr>
+        <w:rPr>
+          <w:lang w:val="en-US"/>
+        </w:rPr>
+      </w:pPr>
+    </w:p>
+    <w:p>
+      <w:pPr>
+        <w:rPr>
+          <w:lang w:val="en-US"/>
+        </w:rPr>
+      </w:pPr>
+    </w:p>
+    <w:p/>
     <w:p>
       <w:pPr>
         <w:rPr>

</xml_diff>

<commit_message>
- Se aprende a utilizar botones
</commit_message>
<xml_diff>
--- a/React.docx
+++ b/React.docx
@@ -2,13 +2,7 @@
 <file path=word/document.xml><?xml version="1.0" encoding="utf-8"?>
 <w:document xmlns:wpc="http://schemas.microsoft.com/office/word/2010/wordprocessingCanvas" xmlns:cx="http://schemas.microsoft.com/office/drawing/2014/chartex" xmlns:cx1="http://schemas.microsoft.com/office/drawing/2015/9/8/chartex" xmlns:cx2="http://schemas.microsoft.com/office/drawing/2015/10/21/chartex" xmlns:cx3="http://schemas.microsoft.com/office/drawing/2016/5/9/chartex" xmlns:cx4="http://schemas.microsoft.com/office/drawing/2016/5/10/chartex" xmlns:cx5="http://schemas.microsoft.com/office/drawing/2016/5/11/chartex" xmlns:cx6="http://schemas.microsoft.com/office/drawing/2016/5/12/chartex" xmlns:cx7="http://schemas.microsoft.com/office/drawing/2016/5/13/chartex" xmlns:cx8="http://schemas.microsoft.com/office/drawing/2016/5/14/chartex" xmlns:mc="http://schemas.openxmlformats.org/markup-compatibility/2006" xmlns:aink="http://schemas.microsoft.com/office/drawing/2016/ink" xmlns:am3d="http://schemas.microsoft.com/office/drawing/2017/model3d" xmlns:o="urn:schemas-microsoft-com:office:office" xmlns:oel="http://schemas.microsoft.com/office/2019/extlst" xmlns:r="http://schemas.openxmlformats.org/officeDocument/2006/relationships" xmlns:m="http://schemas.openxmlformats.org/officeDocument/2006/math" xmlns:v="urn:schemas-microsoft-com:vml" xmlns:wp14="http://schemas.microsoft.com/office/word/2010/wordprocessingDrawing" xmlns:wp="http://schemas.openxmlformats.org/drawingml/2006/wordprocessingDrawing" xmlns:w10="urn:schemas-microsoft-com:office:word" xmlns:w="http://schemas.openxmlformats.org/wordprocessingml/2006/main" xmlns:w14="http://schemas.microsoft.com/office/word/2010/wordml" xmlns:w15="http://schemas.microsoft.com/office/word/2012/wordml" xmlns:w16cex="http://schemas.microsoft.com/office/word/2018/wordml/cex" xmlns:w16cid="http://schemas.microsoft.com/office/word/2016/wordml/cid" xmlns:w16="http://schemas.microsoft.com/office/word/2018/wordml" xmlns:w16du="http://schemas.microsoft.com/office/word/2023/wordml/word16du" xmlns:w16sdtdh="http://schemas.microsoft.com/office/word/2020/wordml/sdtdatahash" xmlns:w16sdtfl="http://schemas.microsoft.com/office/word/2024/wordml/sdtformatlock" xmlns:w16se="http://schemas.microsoft.com/office/word/2015/wordml/symex" xmlns:wpg="http://schemas.microsoft.com/office/word/2010/wordprocessingGroup" xmlns:wpi="http://schemas.microsoft.com/office/word/2010/wordprocessingInk" xmlns:wne="http://schemas.microsoft.com/office/word/2006/wordml" xmlns:wps="http://schemas.microsoft.com/office/word/2010/wordprocessingShape" mc:Ignorable="w14 w15 w16se w16cid w16 w16cex w16sdtdh w16sdtfl w16du wp14">
   <w:body>
-    <w:p>
-      <w:pPr>
-        <w:rPr>
-          <w:rFonts w:hint="eastAsia"/>
-        </w:rPr>
-      </w:pPr>
-    </w:p>
+    <w:p/>
     <w:p/>
     <w:p/>
     <w:p/>
@@ -2538,7 +2532,7 @@
           <w:lang w:val="en-US"/>
         </w:rPr>
         <w:drawing>
-          <wp:anchor distT="0" distB="0" distL="114300" distR="114300" simplePos="0" relativeHeight="251668480" behindDoc="0" locked="0" layoutInCell="1" allowOverlap="1" wp14:anchorId="307E2276" wp14:editId="5FF64E98">
+          <wp:anchor distT="0" distB="0" distL="114300" distR="114300" simplePos="0" relativeHeight="251668480" behindDoc="0" locked="0" layoutInCell="1" allowOverlap="1" wp14:anchorId="307E2276" wp14:editId="72CC0B2F">
             <wp:simplePos x="0" y="0"/>
             <wp:positionH relativeFrom="margin">
               <wp:align>center</wp:align>
@@ -4722,6 +4716,7 @@
       </w:pPr>
       <w:r>
         <w:rPr>
+          <w:noProof/>
           <w:lang w:val="en-US"/>
         </w:rPr>
         <w:drawing>
@@ -4809,7 +4804,13 @@
         </w:rPr>
       </w:pPr>
     </w:p>
-    <w:p/>
+    <w:p>
+      <w:pPr>
+        <w:rPr>
+          <w:lang w:val="en-US"/>
+        </w:rPr>
+      </w:pPr>
+    </w:p>
     <w:p>
       <w:pPr>
         <w:rPr>
@@ -4902,59 +4903,358 @@
     </w:p>
     <w:p>
       <w:pPr>
-        <w:rPr>
-          <w:lang w:val="en-US"/>
-        </w:rPr>
-      </w:pPr>
-    </w:p>
-    <w:p>
-      <w:pPr>
-        <w:rPr>
-          <w:lang w:val="en-US"/>
-        </w:rPr>
-      </w:pPr>
-    </w:p>
-    <w:p>
-      <w:pPr>
-        <w:rPr>
-          <w:lang w:val="en-US"/>
-        </w:rPr>
-      </w:pPr>
-    </w:p>
-    <w:p>
-      <w:pPr>
-        <w:rPr>
-          <w:lang w:val="en-US"/>
-        </w:rPr>
-      </w:pPr>
-    </w:p>
-    <w:p>
-      <w:pPr>
-        <w:rPr>
-          <w:lang w:val="en-US"/>
-        </w:rPr>
-      </w:pPr>
-    </w:p>
-    <w:p>
-      <w:pPr>
-        <w:rPr>
-          <w:lang w:val="en-US"/>
-        </w:rPr>
-      </w:pPr>
-    </w:p>
-    <w:p>
-      <w:pPr>
-        <w:rPr>
-          <w:lang w:val="en-US"/>
-        </w:rPr>
-      </w:pPr>
-    </w:p>
-    <w:p>
-      <w:pPr>
-        <w:rPr>
-          <w:lang w:val="en-US"/>
-        </w:rPr>
-      </w:pPr>
+        <w:pStyle w:val="Ttulo2"/>
+        <w:rPr>
+          <w:lang w:val="en-US"/>
+        </w:rPr>
+      </w:pPr>
+      <w:r>
+        <w:rPr>
+          <w:lang w:val="en-US"/>
+        </w:rPr>
+        <w:lastRenderedPageBreak/>
+        <w:t>Buttons</w:t>
+      </w:r>
+    </w:p>
+    <w:p>
+      <w:pPr>
+        <w:rPr>
+          <w:lang w:val="en-US"/>
+        </w:rPr>
+      </w:pPr>
+      <w:r>
+        <w:rPr>
+          <w:lang w:val="en-US"/>
+        </w:rPr>
+        <w:drawing>
+          <wp:anchor distT="0" distB="0" distL="114300" distR="114300" simplePos="0" relativeHeight="251681792" behindDoc="0" locked="0" layoutInCell="1" allowOverlap="1" wp14:anchorId="5C8892AD" wp14:editId="3B044158">
+            <wp:simplePos x="0" y="0"/>
+            <wp:positionH relativeFrom="column">
+              <wp:posOffset>3386015</wp:posOffset>
+            </wp:positionH>
+            <wp:positionV relativeFrom="paragraph">
+              <wp:posOffset>236415</wp:posOffset>
+            </wp:positionV>
+            <wp:extent cx="3062361" cy="1424354"/>
+            <wp:effectExtent l="0" t="0" r="5080" b="4445"/>
+            <wp:wrapNone/>
+            <wp:docPr id="2018109876" name="Imagen 1" descr="Interfaz de usuario gráfica, Texto, Aplicación&#10;&#10;El contenido generado por IA puede ser incorrecto."/>
+            <wp:cNvGraphicFramePr>
+              <a:graphicFrameLocks xmlns:a="http://schemas.openxmlformats.org/drawingml/2006/main" noChangeAspect="1"/>
+            </wp:cNvGraphicFramePr>
+            <a:graphic xmlns:a="http://schemas.openxmlformats.org/drawingml/2006/main">
+              <a:graphicData uri="http://schemas.openxmlformats.org/drawingml/2006/picture">
+                <pic:pic xmlns:pic="http://schemas.openxmlformats.org/drawingml/2006/picture">
+                  <pic:nvPicPr>
+                    <pic:cNvPr id="2018109876" name="Imagen 1" descr="Interfaz de usuario gráfica, Texto, Aplicación&#10;&#10;El contenido generado por IA puede ser incorrecto."/>
+                    <pic:cNvPicPr/>
+                  </pic:nvPicPr>
+                  <pic:blipFill>
+                    <a:blip r:embed="rId45">
+                      <a:extLst>
+                        <a:ext uri="{28A0092B-C50C-407E-A947-70E740481C1C}">
+                          <a14:useLocalDpi xmlns:a14="http://schemas.microsoft.com/office/drawing/2010/main" val="0"/>
+                        </a:ext>
+                      </a:extLst>
+                    </a:blip>
+                    <a:stretch>
+                      <a:fillRect/>
+                    </a:stretch>
+                  </pic:blipFill>
+                  <pic:spPr>
+                    <a:xfrm>
+                      <a:off x="0" y="0"/>
+                      <a:ext cx="3062361" cy="1424354"/>
+                    </a:xfrm>
+                    <a:prstGeom prst="rect">
+                      <a:avLst/>
+                    </a:prstGeom>
+                  </pic:spPr>
+                </pic:pic>
+              </a:graphicData>
+            </a:graphic>
+            <wp14:sizeRelH relativeFrom="page">
+              <wp14:pctWidth>0</wp14:pctWidth>
+            </wp14:sizeRelH>
+            <wp14:sizeRelV relativeFrom="page">
+              <wp14:pctHeight>0</wp14:pctHeight>
+            </wp14:sizeRelV>
+          </wp:anchor>
+        </w:drawing>
+      </w:r>
+      <w:r>
+        <w:rPr>
+          <w:rFonts w:hint="eastAsia"/>
+          <w:lang w:val="en-US"/>
+        </w:rPr>
+        <w:t xml:space="preserve">There is one prop which you will always get, the special, built-in </w:t>
+      </w:r>
+      <w:proofErr w:type="gramStart"/>
+      <w:r>
+        <w:rPr>
+          <w:rFonts w:hint="eastAsia"/>
+          <w:lang w:val="en-US"/>
+        </w:rPr>
+        <w:t>children</w:t>
+      </w:r>
+      <w:proofErr w:type="gramEnd"/>
+      <w:r>
+        <w:rPr>
+          <w:rFonts w:hint="eastAsia"/>
+          <w:lang w:val="en-US"/>
+        </w:rPr>
+        <w:t xml:space="preserve"> prop. This prop refers to the content between </w:t>
+      </w:r>
+      <w:proofErr w:type="gramStart"/>
+      <w:r>
+        <w:rPr>
+          <w:rFonts w:hint="eastAsia"/>
+          <w:lang w:val="en-US"/>
+        </w:rPr>
+        <w:t>you</w:t>
+      </w:r>
+      <w:proofErr w:type="gramEnd"/>
+      <w:r>
+        <w:rPr>
+          <w:rFonts w:hint="eastAsia"/>
+          <w:lang w:val="en-US"/>
+        </w:rPr>
+        <w:t xml:space="preserve"> component text.</w:t>
+      </w:r>
+    </w:p>
+    <w:p>
+      <w:pPr>
+        <w:rPr>
+          <w:rFonts w:hint="eastAsia"/>
+          <w:lang w:val="en-US"/>
+        </w:rPr>
+      </w:pPr>
+    </w:p>
+    <w:p>
+      <w:pPr>
+        <w:rPr>
+          <w:lang w:val="en-US"/>
+        </w:rPr>
+      </w:pPr>
+      <w:r>
+        <w:rPr>
+          <w:lang w:val="en-US"/>
+        </w:rPr>
+        <w:drawing>
+          <wp:anchor distT="0" distB="0" distL="114300" distR="114300" simplePos="0" relativeHeight="251680768" behindDoc="0" locked="0" layoutInCell="1" allowOverlap="1" wp14:anchorId="1F735597" wp14:editId="10F1A23F">
+            <wp:simplePos x="0" y="0"/>
+            <wp:positionH relativeFrom="column">
+              <wp:posOffset>-457201</wp:posOffset>
+            </wp:positionH>
+            <wp:positionV relativeFrom="paragraph">
+              <wp:posOffset>294884</wp:posOffset>
+            </wp:positionV>
+            <wp:extent cx="3827585" cy="1346249"/>
+            <wp:effectExtent l="0" t="0" r="1905" b="6350"/>
+            <wp:wrapNone/>
+            <wp:docPr id="1815712778" name="Imagen 1" descr="Captura de pantalla de un celular&#10;&#10;El contenido generado por IA puede ser incorrecto."/>
+            <wp:cNvGraphicFramePr>
+              <a:graphicFrameLocks xmlns:a="http://schemas.openxmlformats.org/drawingml/2006/main" noChangeAspect="1"/>
+            </wp:cNvGraphicFramePr>
+            <a:graphic xmlns:a="http://schemas.openxmlformats.org/drawingml/2006/main">
+              <a:graphicData uri="http://schemas.openxmlformats.org/drawingml/2006/picture">
+                <pic:pic xmlns:pic="http://schemas.openxmlformats.org/drawingml/2006/picture">
+                  <pic:nvPicPr>
+                    <pic:cNvPr id="1815712778" name="Imagen 1" descr="Captura de pantalla de un celular&#10;&#10;El contenido generado por IA puede ser incorrecto."/>
+                    <pic:cNvPicPr/>
+                  </pic:nvPicPr>
+                  <pic:blipFill>
+                    <a:blip r:embed="rId46">
+                      <a:extLst>
+                        <a:ext uri="{28A0092B-C50C-407E-A947-70E740481C1C}">
+                          <a14:useLocalDpi xmlns:a14="http://schemas.microsoft.com/office/drawing/2010/main" val="0"/>
+                        </a:ext>
+                      </a:extLst>
+                    </a:blip>
+                    <a:stretch>
+                      <a:fillRect/>
+                    </a:stretch>
+                  </pic:blipFill>
+                  <pic:spPr>
+                    <a:xfrm>
+                      <a:off x="0" y="0"/>
+                      <a:ext cx="3834517" cy="1348687"/>
+                    </a:xfrm>
+                    <a:prstGeom prst="rect">
+                      <a:avLst/>
+                    </a:prstGeom>
+                  </pic:spPr>
+                </pic:pic>
+              </a:graphicData>
+            </a:graphic>
+            <wp14:sizeRelH relativeFrom="page">
+              <wp14:pctWidth>0</wp14:pctWidth>
+            </wp14:sizeRelH>
+            <wp14:sizeRelV relativeFrom="page">
+              <wp14:pctHeight>0</wp14:pctHeight>
+            </wp14:sizeRelV>
+          </wp:anchor>
+        </w:drawing>
+      </w:r>
+    </w:p>
+    <w:p>
+      <w:pPr>
+        <w:rPr>
+          <w:lang w:val="en-US"/>
+        </w:rPr>
+      </w:pPr>
+      <w:r>
+        <w:rPr>
+          <w:noProof/>
+          <w:lang w:val="en-US"/>
+        </w:rPr>
+        <mc:AlternateContent>
+          <mc:Choice Requires="wps">
+            <w:drawing>
+              <wp:anchor distT="0" distB="0" distL="114300" distR="114300" simplePos="0" relativeHeight="251682816" behindDoc="0" locked="0" layoutInCell="1" allowOverlap="1" wp14:anchorId="5A21680C" wp14:editId="0E447389">
+                <wp:simplePos x="0" y="0"/>
+                <wp:positionH relativeFrom="column">
+                  <wp:posOffset>1632438</wp:posOffset>
+                </wp:positionH>
+                <wp:positionV relativeFrom="paragraph">
+                  <wp:posOffset>24912</wp:posOffset>
+                </wp:positionV>
+                <wp:extent cx="3420208" cy="954942"/>
+                <wp:effectExtent l="38100" t="19050" r="8890" b="55245"/>
+                <wp:wrapNone/>
+                <wp:docPr id="89687069" name="Conector recto de flecha 7"/>
+                <wp:cNvGraphicFramePr/>
+                <a:graphic xmlns:a="http://schemas.openxmlformats.org/drawingml/2006/main">
+                  <a:graphicData uri="http://schemas.microsoft.com/office/word/2010/wordprocessingShape">
+                    <wps:wsp>
+                      <wps:cNvCnPr/>
+                      <wps:spPr>
+                        <a:xfrm flipH="1">
+                          <a:off x="0" y="0"/>
+                          <a:ext cx="3420208" cy="954942"/>
+                        </a:xfrm>
+                        <a:prstGeom prst="straightConnector1">
+                          <a:avLst/>
+                        </a:prstGeom>
+                        <a:ln w="28575">
+                          <a:tailEnd type="triangle"/>
+                        </a:ln>
+                      </wps:spPr>
+                      <wps:style>
+                        <a:lnRef idx="1">
+                          <a:schemeClr val="accent2"/>
+                        </a:lnRef>
+                        <a:fillRef idx="0">
+                          <a:schemeClr val="accent2"/>
+                        </a:fillRef>
+                        <a:effectRef idx="0">
+                          <a:schemeClr val="accent2"/>
+                        </a:effectRef>
+                        <a:fontRef idx="minor">
+                          <a:schemeClr val="tx1"/>
+                        </a:fontRef>
+                      </wps:style>
+                      <wps:bodyPr/>
+                    </wps:wsp>
+                  </a:graphicData>
+                </a:graphic>
+                <wp14:sizeRelH relativeFrom="margin">
+                  <wp14:pctWidth>0</wp14:pctWidth>
+                </wp14:sizeRelH>
+                <wp14:sizeRelV relativeFrom="margin">
+                  <wp14:pctHeight>0</wp14:pctHeight>
+                </wp14:sizeRelV>
+              </wp:anchor>
+            </w:drawing>
+          </mc:Choice>
+          <mc:Fallback>
+            <w:pict>
+              <v:shapetype w14:anchorId="3BFD968A" id="_x0000_t32" coordsize="21600,21600" o:spt="32" o:oned="t" path="m,l21600,21600e" filled="f">
+                <v:path arrowok="t" fillok="f" o:connecttype="none"/>
+                <o:lock v:ext="edit" shapetype="t"/>
+              </v:shapetype>
+              <v:shape id="Conector recto de flecha 7" o:spid="_x0000_s1026" type="#_x0000_t32" style="position:absolute;margin-left:128.55pt;margin-top:1.95pt;width:269.3pt;height:75.2pt;flip:x;z-index:251682816;visibility:visible;mso-wrap-style:square;mso-width-percent:0;mso-height-percent:0;mso-wrap-distance-left:9pt;mso-wrap-distance-top:0;mso-wrap-distance-right:9pt;mso-wrap-distance-bottom:0;mso-position-horizontal:absolute;mso-position-horizontal-relative:text;mso-position-vertical:absolute;mso-position-vertical-relative:text;mso-width-percent:0;mso-height-percent:0;mso-width-relative:margin;mso-height-relative:margin" o:gfxdata="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" strokecolor="#e97132 [3205]" strokeweight="2.25pt">
+                <v:stroke endarrow="block" joinstyle="miter"/>
+              </v:shape>
+            </w:pict>
+          </mc:Fallback>
+        </mc:AlternateContent>
+      </w:r>
+    </w:p>
+    <w:p>
+      <w:pPr>
+        <w:rPr>
+          <w:lang w:val="en-US"/>
+        </w:rPr>
+      </w:pPr>
+    </w:p>
+    <w:p>
+      <w:pPr>
+        <w:rPr>
+          <w:lang w:val="en-US"/>
+        </w:rPr>
+      </w:pPr>
+    </w:p>
+    <w:p>
+      <w:pPr>
+        <w:rPr>
+          <w:lang w:val="en-US"/>
+        </w:rPr>
+      </w:pPr>
+    </w:p>
+    <w:p>
+      <w:pPr>
+        <w:rPr>
+          <w:lang w:val="en-US"/>
+        </w:rPr>
+      </w:pPr>
+    </w:p>
+    <w:p>
+      <w:pPr>
+        <w:rPr>
+          <w:lang w:val="en-US"/>
+        </w:rPr>
+      </w:pPr>
+      <w:r>
+        <w:rPr>
+          <w:lang w:val="en-US"/>
+        </w:rPr>
+        <w:drawing>
+          <wp:inline distT="0" distB="0" distL="0" distR="0" wp14:anchorId="65FF314A" wp14:editId="17545040">
+            <wp:extent cx="6004560" cy="3380773"/>
+            <wp:effectExtent l="0" t="0" r="0" b="0"/>
+            <wp:docPr id="2103529105" name="Imagen 1" descr="Diagrama, Teams&#10;&#10;El contenido generado por IA puede ser incorrecto."/>
+            <wp:cNvGraphicFramePr>
+              <a:graphicFrameLocks xmlns:a="http://schemas.openxmlformats.org/drawingml/2006/main" noChangeAspect="1"/>
+            </wp:cNvGraphicFramePr>
+            <a:graphic xmlns:a="http://schemas.openxmlformats.org/drawingml/2006/main">
+              <a:graphicData uri="http://schemas.openxmlformats.org/drawingml/2006/picture">
+                <pic:pic xmlns:pic="http://schemas.openxmlformats.org/drawingml/2006/picture">
+                  <pic:nvPicPr>
+                    <pic:cNvPr id="2103529105" name="Imagen 1" descr="Diagrama, Teams&#10;&#10;El contenido generado por IA puede ser incorrecto."/>
+                    <pic:cNvPicPr/>
+                  </pic:nvPicPr>
+                  <pic:blipFill>
+                    <a:blip r:embed="rId47"/>
+                    <a:stretch>
+                      <a:fillRect/>
+                    </a:stretch>
+                  </pic:blipFill>
+                  <pic:spPr>
+                    <a:xfrm>
+                      <a:off x="0" y="0"/>
+                      <a:ext cx="6022195" cy="3390702"/>
+                    </a:xfrm>
+                    <a:prstGeom prst="rect">
+                      <a:avLst/>
+                    </a:prstGeom>
+                  </pic:spPr>
+                </pic:pic>
+              </a:graphicData>
+            </a:graphic>
+          </wp:inline>
+        </w:drawing>
+      </w:r>
     </w:p>
     <w:p>
       <w:pPr>

</xml_diff>

<commit_message>
- Se aprende sobre las funciones flecha en botones
</commit_message>
<xml_diff>
--- a/React.docx
+++ b/React.docx
@@ -2532,7 +2532,7 @@
           <w:lang w:val="en-US"/>
         </w:rPr>
         <w:drawing>
-          <wp:anchor distT="0" distB="0" distL="114300" distR="114300" simplePos="0" relativeHeight="251668480" behindDoc="0" locked="0" layoutInCell="1" allowOverlap="1" wp14:anchorId="307E2276" wp14:editId="72CC0B2F">
+          <wp:anchor distT="0" distB="0" distL="114300" distR="114300" simplePos="0" relativeHeight="251668480" behindDoc="0" locked="0" layoutInCell="1" allowOverlap="1" wp14:anchorId="307E2276" wp14:editId="299D3C0B">
             <wp:simplePos x="0" y="0"/>
             <wp:positionH relativeFrom="margin">
               <wp:align>center</wp:align>
@@ -4924,6 +4924,7 @@
       </w:pPr>
       <w:r>
         <w:rPr>
+          <w:noProof/>
           <w:lang w:val="en-US"/>
         </w:rPr>
         <w:drawing>
@@ -5025,19 +5026,19 @@
     <w:p>
       <w:pPr>
         <w:rPr>
-          <w:rFonts w:hint="eastAsia"/>
-          <w:lang w:val="en-US"/>
-        </w:rPr>
-      </w:pPr>
-    </w:p>
-    <w:p>
-      <w:pPr>
-        <w:rPr>
-          <w:lang w:val="en-US"/>
-        </w:rPr>
-      </w:pPr>
-      <w:r>
-        <w:rPr>
+          <w:lang w:val="en-US"/>
+        </w:rPr>
+      </w:pPr>
+    </w:p>
+    <w:p>
+      <w:pPr>
+        <w:rPr>
+          <w:lang w:val="en-US"/>
+        </w:rPr>
+      </w:pPr>
+      <w:r>
+        <w:rPr>
+          <w:noProof/>
           <w:lang w:val="en-US"/>
         </w:rPr>
         <w:drawing>
@@ -5191,32 +5192,34 @@
     <w:p>
       <w:pPr>
         <w:rPr>
-          <w:lang w:val="en-US"/>
-        </w:rPr>
-      </w:pPr>
-    </w:p>
-    <w:p>
-      <w:pPr>
-        <w:rPr>
-          <w:lang w:val="en-US"/>
-        </w:rPr>
-      </w:pPr>
-    </w:p>
-    <w:p>
-      <w:pPr>
-        <w:rPr>
-          <w:lang w:val="en-US"/>
-        </w:rPr>
-      </w:pPr>
-    </w:p>
-    <w:p>
-      <w:pPr>
-        <w:rPr>
-          <w:lang w:val="en-US"/>
-        </w:rPr>
-      </w:pPr>
-      <w:r>
-        <w:rPr>
+          <w:rFonts w:hint="eastAsia"/>
+          <w:lang w:val="en-US"/>
+        </w:rPr>
+      </w:pPr>
+    </w:p>
+    <w:p>
+      <w:pPr>
+        <w:rPr>
+          <w:lang w:val="en-US"/>
+        </w:rPr>
+      </w:pPr>
+    </w:p>
+    <w:p>
+      <w:pPr>
+        <w:rPr>
+          <w:lang w:val="en-US"/>
+        </w:rPr>
+      </w:pPr>
+    </w:p>
+    <w:p>
+      <w:pPr>
+        <w:rPr>
+          <w:lang w:val="en-US"/>
+        </w:rPr>
+      </w:pPr>
+      <w:r>
+        <w:rPr>
+          <w:noProof/>
           <w:lang w:val="en-US"/>
         </w:rPr>
         <w:drawing>
@@ -5255,6 +5258,1206 @@
           </wp:inline>
         </w:drawing>
       </w:r>
+    </w:p>
+    <w:p>
+      <w:pPr>
+        <w:rPr>
+          <w:lang w:val="en-US"/>
+        </w:rPr>
+      </w:pPr>
+    </w:p>
+    <w:p>
+      <w:pPr>
+        <w:rPr>
+          <w:lang w:val="en-US"/>
+        </w:rPr>
+      </w:pPr>
+    </w:p>
+    <w:p>
+      <w:pPr>
+        <w:rPr>
+          <w:lang w:val="en-US"/>
+        </w:rPr>
+      </w:pPr>
+    </w:p>
+    <w:p>
+      <w:pPr>
+        <w:rPr>
+          <w:lang w:val="en-US"/>
+        </w:rPr>
+      </w:pPr>
+    </w:p>
+    <w:p>
+      <w:pPr>
+        <w:rPr>
+          <w:lang w:val="en-US"/>
+        </w:rPr>
+      </w:pPr>
+    </w:p>
+    <w:p>
+      <w:pPr>
+        <w:rPr>
+          <w:lang w:val="en-US"/>
+        </w:rPr>
+      </w:pPr>
+      <w:r>
+        <w:rPr>
+          <w:lang w:val="en-US"/>
+        </w:rPr>
+        <w:lastRenderedPageBreak/>
+        <w:drawing>
+          <wp:anchor distT="0" distB="0" distL="114300" distR="114300" simplePos="0" relativeHeight="251683840" behindDoc="0" locked="0" layoutInCell="1" allowOverlap="1" wp14:anchorId="5C96A024" wp14:editId="653AA5AD">
+            <wp:simplePos x="0" y="0"/>
+            <wp:positionH relativeFrom="column">
+              <wp:posOffset>-624840</wp:posOffset>
+            </wp:positionH>
+            <wp:positionV relativeFrom="paragraph">
+              <wp:posOffset>-22860</wp:posOffset>
+            </wp:positionV>
+            <wp:extent cx="3954836" cy="6461760"/>
+            <wp:effectExtent l="0" t="0" r="7620" b="0"/>
+            <wp:wrapNone/>
+            <wp:docPr id="1372952588" name="Imagen 1" descr="Texto&#10;&#10;El contenido generado por IA puede ser incorrecto."/>
+            <wp:cNvGraphicFramePr>
+              <a:graphicFrameLocks xmlns:a="http://schemas.openxmlformats.org/drawingml/2006/main" noChangeAspect="1"/>
+            </wp:cNvGraphicFramePr>
+            <a:graphic xmlns:a="http://schemas.openxmlformats.org/drawingml/2006/main">
+              <a:graphicData uri="http://schemas.openxmlformats.org/drawingml/2006/picture">
+                <pic:pic xmlns:pic="http://schemas.openxmlformats.org/drawingml/2006/picture">
+                  <pic:nvPicPr>
+                    <pic:cNvPr id="1372952588" name="Imagen 1" descr="Texto&#10;&#10;El contenido generado por IA puede ser incorrecto."/>
+                    <pic:cNvPicPr/>
+                  </pic:nvPicPr>
+                  <pic:blipFill>
+                    <a:blip r:embed="rId48">
+                      <a:extLst>
+                        <a:ext uri="{28A0092B-C50C-407E-A947-70E740481C1C}">
+                          <a14:useLocalDpi xmlns:a14="http://schemas.microsoft.com/office/drawing/2010/main" val="0"/>
+                        </a:ext>
+                      </a:extLst>
+                    </a:blip>
+                    <a:stretch>
+                      <a:fillRect/>
+                    </a:stretch>
+                  </pic:blipFill>
+                  <pic:spPr>
+                    <a:xfrm>
+                      <a:off x="0" y="0"/>
+                      <a:ext cx="3954836" cy="6461760"/>
+                    </a:xfrm>
+                    <a:prstGeom prst="rect">
+                      <a:avLst/>
+                    </a:prstGeom>
+                  </pic:spPr>
+                </pic:pic>
+              </a:graphicData>
+            </a:graphic>
+            <wp14:sizeRelH relativeFrom="page">
+              <wp14:pctWidth>0</wp14:pctWidth>
+            </wp14:sizeRelH>
+            <wp14:sizeRelV relativeFrom="page">
+              <wp14:pctHeight>0</wp14:pctHeight>
+            </wp14:sizeRelV>
+          </wp:anchor>
+        </w:drawing>
+      </w:r>
+    </w:p>
+    <w:p>
+      <w:pPr>
+        <w:rPr>
+          <w:lang w:val="en-US"/>
+        </w:rPr>
+      </w:pPr>
+    </w:p>
+    <w:p>
+      <w:pPr>
+        <w:rPr>
+          <w:lang w:val="en-US"/>
+        </w:rPr>
+      </w:pPr>
+    </w:p>
+    <w:p>
+      <w:pPr>
+        <w:rPr>
+          <w:lang w:val="en-US"/>
+        </w:rPr>
+      </w:pPr>
+    </w:p>
+    <w:p>
+      <w:pPr>
+        <w:rPr>
+          <w:lang w:val="en-US"/>
+        </w:rPr>
+      </w:pPr>
+      <w:r>
+        <w:rPr>
+          <w:noProof/>
+          <w:lang w:val="en-US"/>
+        </w:rPr>
+        <mc:AlternateContent>
+          <mc:Choice Requires="wps">
+            <w:drawing>
+              <wp:anchor distT="0" distB="0" distL="114300" distR="114300" simplePos="0" relativeHeight="251687936" behindDoc="0" locked="0" layoutInCell="1" allowOverlap="1" wp14:anchorId="3ABD228B" wp14:editId="03A97A7F">
+                <wp:simplePos x="0" y="0"/>
+                <wp:positionH relativeFrom="column">
+                  <wp:posOffset>831850</wp:posOffset>
+                </wp:positionH>
+                <wp:positionV relativeFrom="paragraph">
+                  <wp:posOffset>103505</wp:posOffset>
+                </wp:positionV>
+                <wp:extent cx="1041400" cy="3409950"/>
+                <wp:effectExtent l="57150" t="38100" r="25400" b="19050"/>
+                <wp:wrapNone/>
+                <wp:docPr id="371288683" name="Conector recto de flecha 10"/>
+                <wp:cNvGraphicFramePr/>
+                <a:graphic xmlns:a="http://schemas.openxmlformats.org/drawingml/2006/main">
+                  <a:graphicData uri="http://schemas.microsoft.com/office/word/2010/wordprocessingShape">
+                    <wps:wsp>
+                      <wps:cNvCnPr/>
+                      <wps:spPr>
+                        <a:xfrm flipH="1" flipV="1">
+                          <a:off x="0" y="0"/>
+                          <a:ext cx="1041400" cy="3409950"/>
+                        </a:xfrm>
+                        <a:prstGeom prst="straightConnector1">
+                          <a:avLst/>
+                        </a:prstGeom>
+                        <a:ln>
+                          <a:tailEnd type="triangle"/>
+                        </a:ln>
+                      </wps:spPr>
+                      <wps:style>
+                        <a:lnRef idx="3">
+                          <a:schemeClr val="accent2"/>
+                        </a:lnRef>
+                        <a:fillRef idx="0">
+                          <a:schemeClr val="accent2"/>
+                        </a:fillRef>
+                        <a:effectRef idx="2">
+                          <a:schemeClr val="accent2"/>
+                        </a:effectRef>
+                        <a:fontRef idx="minor">
+                          <a:schemeClr val="tx1"/>
+                        </a:fontRef>
+                      </wps:style>
+                      <wps:bodyPr/>
+                    </wps:wsp>
+                  </a:graphicData>
+                </a:graphic>
+                <wp14:sizeRelH relativeFrom="margin">
+                  <wp14:pctWidth>0</wp14:pctWidth>
+                </wp14:sizeRelH>
+                <wp14:sizeRelV relativeFrom="margin">
+                  <wp14:pctHeight>0</wp14:pctHeight>
+                </wp14:sizeRelV>
+              </wp:anchor>
+            </w:drawing>
+          </mc:Choice>
+          <mc:Fallback>
+            <w:pict>
+              <v:shapetype w14:anchorId="3180C4F3" id="_x0000_t32" coordsize="21600,21600" o:spt="32" o:oned="t" path="m,l21600,21600e" filled="f">
+                <v:path arrowok="t" fillok="f" o:connecttype="none"/>
+                <o:lock v:ext="edit" shapetype="t"/>
+              </v:shapetype>
+              <v:shape id="Conector recto de flecha 10" o:spid="_x0000_s1026" type="#_x0000_t32" style="position:absolute;margin-left:65.5pt;margin-top:8.15pt;width:82pt;height:268.5pt;flip:x y;z-index:251687936;visibility:visible;mso-wrap-style:square;mso-width-percent:0;mso-height-percent:0;mso-wrap-distance-left:9pt;mso-wrap-distance-top:0;mso-wrap-distance-right:9pt;mso-wrap-distance-bottom:0;mso-position-horizontal:absolute;mso-position-horizontal-relative:text;mso-position-vertical:absolute;mso-position-vertical-relative:text;mso-width-percent:0;mso-height-percent:0;mso-width-relative:margin;mso-height-relative:margin" o:gfxdata="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" strokecolor="#e97132 [3205]" strokeweight="1.5pt">
+                <v:stroke endarrow="block" joinstyle="miter"/>
+              </v:shape>
+            </w:pict>
+          </mc:Fallback>
+        </mc:AlternateContent>
+      </w:r>
+    </w:p>
+    <w:p>
+      <w:pPr>
+        <w:rPr>
+          <w:lang w:val="en-US"/>
+        </w:rPr>
+      </w:pPr>
+      <w:r>
+        <w:rPr>
+          <w:lang w:val="en-US"/>
+        </w:rPr>
+        <w:drawing>
+          <wp:anchor distT="0" distB="0" distL="114300" distR="114300" simplePos="0" relativeHeight="251684864" behindDoc="0" locked="0" layoutInCell="1" allowOverlap="1" wp14:anchorId="15316F2F" wp14:editId="2E6F2FFD">
+            <wp:simplePos x="0" y="0"/>
+            <wp:positionH relativeFrom="page">
+              <wp:align>right</wp:align>
+            </wp:positionH>
+            <wp:positionV relativeFrom="paragraph">
+              <wp:posOffset>45085</wp:posOffset>
+            </wp:positionV>
+            <wp:extent cx="3992880" cy="2205042"/>
+            <wp:effectExtent l="0" t="0" r="7620" b="5080"/>
+            <wp:wrapNone/>
+            <wp:docPr id="1315517747" name="Imagen 1" descr="Captura de pantalla de computadora&#10;&#10;El contenido generado por IA puede ser incorrecto."/>
+            <wp:cNvGraphicFramePr>
+              <a:graphicFrameLocks xmlns:a="http://schemas.openxmlformats.org/drawingml/2006/main" noChangeAspect="1"/>
+            </wp:cNvGraphicFramePr>
+            <a:graphic xmlns:a="http://schemas.openxmlformats.org/drawingml/2006/main">
+              <a:graphicData uri="http://schemas.openxmlformats.org/drawingml/2006/picture">
+                <pic:pic xmlns:pic="http://schemas.openxmlformats.org/drawingml/2006/picture">
+                  <pic:nvPicPr>
+                    <pic:cNvPr id="1315517747" name="Imagen 1" descr="Captura de pantalla de computadora&#10;&#10;El contenido generado por IA puede ser incorrecto."/>
+                    <pic:cNvPicPr/>
+                  </pic:nvPicPr>
+                  <pic:blipFill>
+                    <a:blip r:embed="rId49">
+                      <a:extLst>
+                        <a:ext uri="{28A0092B-C50C-407E-A947-70E740481C1C}">
+                          <a14:useLocalDpi xmlns:a14="http://schemas.microsoft.com/office/drawing/2010/main" val="0"/>
+                        </a:ext>
+                      </a:extLst>
+                    </a:blip>
+                    <a:stretch>
+                      <a:fillRect/>
+                    </a:stretch>
+                  </pic:blipFill>
+                  <pic:spPr>
+                    <a:xfrm>
+                      <a:off x="0" y="0"/>
+                      <a:ext cx="3992880" cy="2205042"/>
+                    </a:xfrm>
+                    <a:prstGeom prst="rect">
+                      <a:avLst/>
+                    </a:prstGeom>
+                  </pic:spPr>
+                </pic:pic>
+              </a:graphicData>
+            </a:graphic>
+            <wp14:sizeRelH relativeFrom="page">
+              <wp14:pctWidth>0</wp14:pctWidth>
+            </wp14:sizeRelH>
+            <wp14:sizeRelV relativeFrom="page">
+              <wp14:pctHeight>0</wp14:pctHeight>
+            </wp14:sizeRelV>
+          </wp:anchor>
+        </w:drawing>
+      </w:r>
+    </w:p>
+    <w:p>
+      <w:pPr>
+        <w:rPr>
+          <w:lang w:val="en-US"/>
+        </w:rPr>
+      </w:pPr>
+      <w:r>
+        <w:rPr>
+          <w:noProof/>
+          <w:lang w:val="en-US"/>
+        </w:rPr>
+        <mc:AlternateContent>
+          <mc:Choice Requires="wps">
+            <w:drawing>
+              <wp:anchor distT="0" distB="0" distL="114300" distR="114300" simplePos="0" relativeHeight="251691008" behindDoc="0" locked="0" layoutInCell="1" allowOverlap="1" wp14:anchorId="6C9BDD8C" wp14:editId="02757374">
+                <wp:simplePos x="0" y="0"/>
+                <wp:positionH relativeFrom="column">
+                  <wp:posOffset>5467350</wp:posOffset>
+                </wp:positionH>
+                <wp:positionV relativeFrom="paragraph">
+                  <wp:posOffset>167640</wp:posOffset>
+                </wp:positionV>
+                <wp:extent cx="1352550" cy="787400"/>
+                <wp:effectExtent l="0" t="0" r="19050" b="12700"/>
+                <wp:wrapNone/>
+                <wp:docPr id="1696298932" name="Cuadro de texto 13"/>
+                <wp:cNvGraphicFramePr/>
+                <a:graphic xmlns:a="http://schemas.openxmlformats.org/drawingml/2006/main">
+                  <a:graphicData uri="http://schemas.microsoft.com/office/word/2010/wordprocessingShape">
+                    <wps:wsp>
+                      <wps:cNvSpPr txBox="1"/>
+                      <wps:spPr>
+                        <a:xfrm>
+                          <a:off x="0" y="0"/>
+                          <a:ext cx="1352550" cy="787400"/>
+                        </a:xfrm>
+                        <a:prstGeom prst="rect">
+                          <a:avLst/>
+                        </a:prstGeom>
+                        <a:noFill/>
+                        <a:ln w="6350">
+                          <a:solidFill>
+                            <a:prstClr val="black"/>
+                          </a:solidFill>
+                        </a:ln>
+                      </wps:spPr>
+                      <wps:txbx>
+                        <w:txbxContent>
+                          <w:p>
+                            <w:pPr>
+                              <w:rPr>
+                                <w:rFonts w:hint="eastAsia"/>
+                                <w:color w:val="FFC000"/>
+                                <w:sz w:val="20"/>
+                                <w:szCs w:val="20"/>
+                              </w:rPr>
+                            </w:pPr>
+                            <w:r>
+                              <w:rPr>
+                                <w:rFonts w:hint="eastAsia"/>
+                                <w:color w:val="FFC000"/>
+                                <w:sz w:val="20"/>
+                                <w:szCs w:val="20"/>
+                              </w:rPr>
+                              <w:t>Este funciona como valor de salida</w:t>
+                            </w:r>
+                          </w:p>
+                        </w:txbxContent>
+                      </wps:txbx>
+                      <wps:bodyPr rot="0" spcFirstLastPara="0" vertOverflow="overflow" horzOverflow="overflow" vert="horz" wrap="square" lIns="91440" tIns="45720" rIns="91440" bIns="45720" numCol="1" spcCol="0" rtlCol="0" fromWordArt="0" anchor="t" anchorCtr="0" forceAA="0" compatLnSpc="1">
+                        <a:prstTxWarp prst="textNoShape">
+                          <a:avLst/>
+                        </a:prstTxWarp>
+                        <a:noAutofit/>
+                      </wps:bodyPr>
+                    </wps:wsp>
+                  </a:graphicData>
+                </a:graphic>
+                <wp14:sizeRelH relativeFrom="margin">
+                  <wp14:pctWidth>0</wp14:pctWidth>
+                </wp14:sizeRelH>
+                <wp14:sizeRelV relativeFrom="margin">
+                  <wp14:pctHeight>0</wp14:pctHeight>
+                </wp14:sizeRelV>
+              </wp:anchor>
+            </w:drawing>
+          </mc:Choice>
+          <mc:Fallback>
+            <w:pict>
+              <v:shape w14:anchorId="6C9BDD8C" id="Cuadro de texto 13" o:spid="_x0000_s1027" type="#_x0000_t202" style="position:absolute;left:0;text-align:left;margin-left:430.5pt;margin-top:13.2pt;width:106.5pt;height:62pt;z-index:251691008;visibility:visible;mso-wrap-style:square;mso-width-percent:0;mso-height-percent:0;mso-wrap-distance-left:9pt;mso-wrap-distance-top:0;mso-wrap-distance-right:9pt;mso-wrap-distance-bottom:0;mso-position-horizontal:absolute;mso-position-horizontal-relative:text;mso-position-vertical:absolute;mso-position-vertical-relative:text;mso-width-percent:0;mso-height-percent:0;mso-width-relative:margin;mso-height-relative:margin;v-text-anchor:top" o:gfxdata="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" filled="f" strokeweight=".5pt">
+                <v:textbox>
+                  <w:txbxContent>
+                    <w:p>
+                      <w:pPr>
+                        <w:rPr>
+                          <w:rFonts w:hint="eastAsia"/>
+                          <w:color w:val="FFC000"/>
+                          <w:sz w:val="20"/>
+                          <w:szCs w:val="20"/>
+                        </w:rPr>
+                      </w:pPr>
+                      <w:r>
+                        <w:rPr>
+                          <w:rFonts w:hint="eastAsia"/>
+                          <w:color w:val="FFC000"/>
+                          <w:sz w:val="20"/>
+                          <w:szCs w:val="20"/>
+                        </w:rPr>
+                        <w:t>Este funciona como valor de salida</w:t>
+                      </w:r>
+                    </w:p>
+                  </w:txbxContent>
+                </v:textbox>
+              </v:shape>
+            </w:pict>
+          </mc:Fallback>
+        </mc:AlternateContent>
+      </w:r>
+      <w:r>
+        <w:rPr>
+          <w:noProof/>
+          <w:lang w:val="en-US"/>
+        </w:rPr>
+        <mc:AlternateContent>
+          <mc:Choice Requires="wps">
+            <w:drawing>
+              <wp:anchor distT="0" distB="0" distL="114300" distR="114300" simplePos="0" relativeHeight="251689984" behindDoc="0" locked="0" layoutInCell="1" allowOverlap="1" wp14:anchorId="6E8F6783" wp14:editId="34615B08">
+                <wp:simplePos x="0" y="0"/>
+                <wp:positionH relativeFrom="column">
+                  <wp:posOffset>5137150</wp:posOffset>
+                </wp:positionH>
+                <wp:positionV relativeFrom="paragraph">
+                  <wp:posOffset>135890</wp:posOffset>
+                </wp:positionV>
+                <wp:extent cx="57150" cy="1111250"/>
+                <wp:effectExtent l="76200" t="0" r="38100" b="50800"/>
+                <wp:wrapNone/>
+                <wp:docPr id="1650226673" name="Conector recto de flecha 12"/>
+                <wp:cNvGraphicFramePr/>
+                <a:graphic xmlns:a="http://schemas.openxmlformats.org/drawingml/2006/main">
+                  <a:graphicData uri="http://schemas.microsoft.com/office/word/2010/wordprocessingShape">
+                    <wps:wsp>
+                      <wps:cNvCnPr/>
+                      <wps:spPr>
+                        <a:xfrm flipH="1">
+                          <a:off x="0" y="0"/>
+                          <a:ext cx="57150" cy="1111250"/>
+                        </a:xfrm>
+                        <a:prstGeom prst="straightConnector1">
+                          <a:avLst/>
+                        </a:prstGeom>
+                        <a:ln>
+                          <a:tailEnd type="triangle"/>
+                        </a:ln>
+                      </wps:spPr>
+                      <wps:style>
+                        <a:lnRef idx="3">
+                          <a:schemeClr val="accent4"/>
+                        </a:lnRef>
+                        <a:fillRef idx="0">
+                          <a:schemeClr val="accent4"/>
+                        </a:fillRef>
+                        <a:effectRef idx="2">
+                          <a:schemeClr val="accent4"/>
+                        </a:effectRef>
+                        <a:fontRef idx="minor">
+                          <a:schemeClr val="tx1"/>
+                        </a:fontRef>
+                      </wps:style>
+                      <wps:bodyPr/>
+                    </wps:wsp>
+                  </a:graphicData>
+                </a:graphic>
+              </wp:anchor>
+            </w:drawing>
+          </mc:Choice>
+          <mc:Fallback>
+            <w:pict>
+              <v:shape w14:anchorId="2C1EFE05" id="Conector recto de flecha 12" o:spid="_x0000_s1026" type="#_x0000_t32" style="position:absolute;margin-left:404.5pt;margin-top:10.7pt;width:4.5pt;height:87.5pt;flip:x;z-index:251689984;visibility:visible;mso-wrap-style:square;mso-wrap-distance-left:9pt;mso-wrap-distance-top:0;mso-wrap-distance-right:9pt;mso-wrap-distance-bottom:0;mso-position-horizontal:absolute;mso-position-horizontal-relative:text;mso-position-vertical:absolute;mso-position-vertical-relative:text" o:gfxdata="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" strokecolor="#0f9ed5 [3207]" strokeweight="1.5pt">
+                <v:stroke endarrow="block" joinstyle="miter"/>
+              </v:shape>
+            </w:pict>
+          </mc:Fallback>
+        </mc:AlternateContent>
+      </w:r>
+      <w:r>
+        <w:rPr>
+          <w:noProof/>
+          <w:lang w:val="en-US"/>
+        </w:rPr>
+        <mc:AlternateContent>
+          <mc:Choice Requires="wps">
+            <w:drawing>
+              <wp:anchor distT="0" distB="0" distL="114300" distR="114300" simplePos="0" relativeHeight="251688960" behindDoc="0" locked="0" layoutInCell="1" allowOverlap="1" wp14:anchorId="7AAA9360" wp14:editId="1B8CA33F">
+                <wp:simplePos x="0" y="0"/>
+                <wp:positionH relativeFrom="column">
+                  <wp:posOffset>2482850</wp:posOffset>
+                </wp:positionH>
+                <wp:positionV relativeFrom="paragraph">
+                  <wp:posOffset>104140</wp:posOffset>
+                </wp:positionV>
+                <wp:extent cx="2660650" cy="2813050"/>
+                <wp:effectExtent l="0" t="38100" r="63500" b="25400"/>
+                <wp:wrapNone/>
+                <wp:docPr id="697421076" name="Conector recto de flecha 11"/>
+                <wp:cNvGraphicFramePr/>
+                <a:graphic xmlns:a="http://schemas.openxmlformats.org/drawingml/2006/main">
+                  <a:graphicData uri="http://schemas.microsoft.com/office/word/2010/wordprocessingShape">
+                    <wps:wsp>
+                      <wps:cNvCnPr/>
+                      <wps:spPr>
+                        <a:xfrm flipV="1">
+                          <a:off x="0" y="0"/>
+                          <a:ext cx="2660650" cy="2813050"/>
+                        </a:xfrm>
+                        <a:prstGeom prst="straightConnector1">
+                          <a:avLst/>
+                        </a:prstGeom>
+                        <a:ln>
+                          <a:tailEnd type="triangle"/>
+                        </a:ln>
+                      </wps:spPr>
+                      <wps:style>
+                        <a:lnRef idx="3">
+                          <a:schemeClr val="accent4"/>
+                        </a:lnRef>
+                        <a:fillRef idx="0">
+                          <a:schemeClr val="accent4"/>
+                        </a:fillRef>
+                        <a:effectRef idx="2">
+                          <a:schemeClr val="accent4"/>
+                        </a:effectRef>
+                        <a:fontRef idx="minor">
+                          <a:schemeClr val="tx1"/>
+                        </a:fontRef>
+                      </wps:style>
+                      <wps:bodyPr/>
+                    </wps:wsp>
+                  </a:graphicData>
+                </a:graphic>
+              </wp:anchor>
+            </w:drawing>
+          </mc:Choice>
+          <mc:Fallback>
+            <w:pict>
+              <v:shape w14:anchorId="34065EB5" id="Conector recto de flecha 11" o:spid="_x0000_s1026" type="#_x0000_t32" style="position:absolute;margin-left:195.5pt;margin-top:8.2pt;width:209.5pt;height:221.5pt;flip:y;z-index:251688960;visibility:visible;mso-wrap-style:square;mso-wrap-distance-left:9pt;mso-wrap-distance-top:0;mso-wrap-distance-right:9pt;mso-wrap-distance-bottom:0;mso-position-horizontal:absolute;mso-position-horizontal-relative:text;mso-position-vertical:absolute;mso-position-vertical-relative:text" o:gfxdata="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" strokecolor="#0f9ed5 [3207]" strokeweight="1.5pt">
+                <v:stroke endarrow="block" joinstyle="miter"/>
+              </v:shape>
+            </w:pict>
+          </mc:Fallback>
+        </mc:AlternateContent>
+      </w:r>
+      <w:r>
+        <w:rPr>
+          <w:noProof/>
+          <w:lang w:val="en-US"/>
+        </w:rPr>
+        <mc:AlternateContent>
+          <mc:Choice Requires="wps">
+            <w:drawing>
+              <wp:anchor distT="0" distB="0" distL="114300" distR="114300" simplePos="0" relativeHeight="251685888" behindDoc="0" locked="0" layoutInCell="1" allowOverlap="1" wp14:anchorId="10361739" wp14:editId="1ED90D12">
+                <wp:simplePos x="0" y="0"/>
+                <wp:positionH relativeFrom="column">
+                  <wp:posOffset>4273550</wp:posOffset>
+                </wp:positionH>
+                <wp:positionV relativeFrom="paragraph">
+                  <wp:posOffset>129540</wp:posOffset>
+                </wp:positionV>
+                <wp:extent cx="1358900" cy="1111250"/>
+                <wp:effectExtent l="0" t="38100" r="50800" b="31750"/>
+                <wp:wrapNone/>
+                <wp:docPr id="885418742" name="Conector recto de flecha 8"/>
+                <wp:cNvGraphicFramePr/>
+                <a:graphic xmlns:a="http://schemas.openxmlformats.org/drawingml/2006/main">
+                  <a:graphicData uri="http://schemas.microsoft.com/office/word/2010/wordprocessingShape">
+                    <wps:wsp>
+                      <wps:cNvCnPr/>
+                      <wps:spPr>
+                        <a:xfrm flipV="1">
+                          <a:off x="0" y="0"/>
+                          <a:ext cx="1358900" cy="1111250"/>
+                        </a:xfrm>
+                        <a:prstGeom prst="straightConnector1">
+                          <a:avLst/>
+                        </a:prstGeom>
+                        <a:ln>
+                          <a:tailEnd type="triangle"/>
+                        </a:ln>
+                      </wps:spPr>
+                      <wps:style>
+                        <a:lnRef idx="3">
+                          <a:schemeClr val="accent2"/>
+                        </a:lnRef>
+                        <a:fillRef idx="0">
+                          <a:schemeClr val="accent2"/>
+                        </a:fillRef>
+                        <a:effectRef idx="2">
+                          <a:schemeClr val="accent2"/>
+                        </a:effectRef>
+                        <a:fontRef idx="minor">
+                          <a:schemeClr val="tx1"/>
+                        </a:fontRef>
+                      </wps:style>
+                      <wps:bodyPr/>
+                    </wps:wsp>
+                  </a:graphicData>
+                </a:graphic>
+              </wp:anchor>
+            </w:drawing>
+          </mc:Choice>
+          <mc:Fallback>
+            <w:pict>
+              <v:shape w14:anchorId="1A35007B" id="Conector recto de flecha 8" o:spid="_x0000_s1026" type="#_x0000_t32" style="position:absolute;margin-left:336.5pt;margin-top:10.2pt;width:107pt;height:87.5pt;flip:y;z-index:251685888;visibility:visible;mso-wrap-style:square;mso-wrap-distance-left:9pt;mso-wrap-distance-top:0;mso-wrap-distance-right:9pt;mso-wrap-distance-bottom:0;mso-position-horizontal:absolute;mso-position-horizontal-relative:text;mso-position-vertical:absolute;mso-position-vertical-relative:text" o:gfxdata="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" strokecolor="#e97132 [3205]" strokeweight="1.5pt">
+                <v:stroke endarrow="block" joinstyle="miter"/>
+              </v:shape>
+            </w:pict>
+          </mc:Fallback>
+        </mc:AlternateContent>
+      </w:r>
+    </w:p>
+    <w:p>
+      <w:pPr>
+        <w:rPr>
+          <w:lang w:val="en-US"/>
+        </w:rPr>
+      </w:pPr>
+    </w:p>
+    <w:p>
+      <w:pPr>
+        <w:rPr>
+          <w:lang w:val="en-US"/>
+        </w:rPr>
+      </w:pPr>
+    </w:p>
+    <w:p>
+      <w:pPr>
+        <w:rPr>
+          <w:lang w:val="en-US"/>
+        </w:rPr>
+      </w:pPr>
+    </w:p>
+    <w:p>
+      <w:pPr>
+        <w:rPr>
+          <w:lang w:val="en-US"/>
+        </w:rPr>
+      </w:pPr>
+    </w:p>
+    <w:p>
+      <w:pPr>
+        <w:rPr>
+          <w:lang w:val="en-US"/>
+        </w:rPr>
+      </w:pPr>
+    </w:p>
+    <w:p>
+      <w:pPr>
+        <w:rPr>
+          <w:lang w:val="en-US"/>
+        </w:rPr>
+      </w:pPr>
+    </w:p>
+    <w:p>
+      <w:pPr>
+        <w:rPr>
+          <w:lang w:val="en-US"/>
+        </w:rPr>
+      </w:pPr>
+    </w:p>
+    <w:p>
+      <w:pPr>
+        <w:rPr>
+          <w:lang w:val="en-US"/>
+        </w:rPr>
+      </w:pPr>
+      <w:r>
+        <w:rPr>
+          <w:noProof/>
+          <w:lang w:val="en-US"/>
+        </w:rPr>
+        <mc:AlternateContent>
+          <mc:Choice Requires="wps">
+            <w:drawing>
+              <wp:anchor distT="0" distB="0" distL="114300" distR="114300" simplePos="0" relativeHeight="251686912" behindDoc="0" locked="0" layoutInCell="1" allowOverlap="1" wp14:anchorId="2654343F" wp14:editId="116BB332">
+                <wp:simplePos x="0" y="0"/>
+                <wp:positionH relativeFrom="column">
+                  <wp:posOffset>1162050</wp:posOffset>
+                </wp:positionH>
+                <wp:positionV relativeFrom="paragraph">
+                  <wp:posOffset>69215</wp:posOffset>
+                </wp:positionV>
+                <wp:extent cx="596900" cy="311150"/>
+                <wp:effectExtent l="0" t="0" r="31750" b="31750"/>
+                <wp:wrapNone/>
+                <wp:docPr id="1259065542" name="Flecha: curvada hacia abajo 9"/>
+                <wp:cNvGraphicFramePr/>
+                <a:graphic xmlns:a="http://schemas.openxmlformats.org/drawingml/2006/main">
+                  <a:graphicData uri="http://schemas.microsoft.com/office/word/2010/wordprocessingShape">
+                    <wps:wsp>
+                      <wps:cNvSpPr/>
+                      <wps:spPr>
+                        <a:xfrm>
+                          <a:off x="0" y="0"/>
+                          <a:ext cx="596900" cy="311150"/>
+                        </a:xfrm>
+                        <a:prstGeom prst="curvedDownArrow">
+                          <a:avLst/>
+                        </a:prstGeom>
+                        <a:solidFill>
+                          <a:schemeClr val="accent2"/>
+                        </a:solidFill>
+                      </wps:spPr>
+                      <wps:style>
+                        <a:lnRef idx="2">
+                          <a:schemeClr val="accent1">
+                            <a:shade val="15000"/>
+                          </a:schemeClr>
+                        </a:lnRef>
+                        <a:fillRef idx="1">
+                          <a:schemeClr val="accent1"/>
+                        </a:fillRef>
+                        <a:effectRef idx="0">
+                          <a:schemeClr val="accent1"/>
+                        </a:effectRef>
+                        <a:fontRef idx="minor">
+                          <a:schemeClr val="lt1"/>
+                        </a:fontRef>
+                      </wps:style>
+                      <wps:bodyPr rot="0" spcFirstLastPara="0" vertOverflow="overflow" horzOverflow="overflow" vert="horz" wrap="square" lIns="91440" tIns="45720" rIns="91440" bIns="45720" numCol="1" spcCol="0" rtlCol="0" fromWordArt="0" anchor="ctr" anchorCtr="0" forceAA="0" compatLnSpc="1">
+                        <a:prstTxWarp prst="textNoShape">
+                          <a:avLst/>
+                        </a:prstTxWarp>
+                        <a:noAutofit/>
+                      </wps:bodyPr>
+                    </wps:wsp>
+                  </a:graphicData>
+                </a:graphic>
+                <wp14:sizeRelV relativeFrom="margin">
+                  <wp14:pctHeight>0</wp14:pctHeight>
+                </wp14:sizeRelV>
+              </wp:anchor>
+            </w:drawing>
+          </mc:Choice>
+          <mc:Fallback>
+            <w:pict>
+              <v:shapetype w14:anchorId="5C8F4806" id="_x0000_t105" coordsize="21600,21600" o:spt="105" adj="12960,19440,14400" path="wr,0@3@23,0@22@4,0@15,0@1@23@7,0@13@2l@14@2@8@22@12@2at,0@3@23@11@2@17@26@15,0@1@23@17@26@15@22xewr,0@3@23@4,0@17@26nfe">
+                <v:stroke joinstyle="miter"/>
+                <v:formulas>
+                  <v:f eqn="val #0"/>
+                  <v:f eqn="val #1"/>
+                  <v:f eqn="val #2"/>
+                  <v:f eqn="sum #0 width #1"/>
+                  <v:f eqn="prod @3 1 2"/>
+                  <v:f eqn="sum #1 #1 width"/>
+                  <v:f eqn="sum @5 #1 #0"/>
+                  <v:f eqn="prod @6 1 2"/>
+                  <v:f eqn="mid width #0"/>
+                  <v:f eqn="sum height 0 #2"/>
+                  <v:f eqn="ellipse @9 height @4"/>
+                  <v:f eqn="sum @4 @10 0"/>
+                  <v:f eqn="sum @11 #1 width"/>
+                  <v:f eqn="sum @7 @10 0"/>
+                  <v:f eqn="sum @12 width #0"/>
+                  <v:f eqn="sum @5 0 #0"/>
+                  <v:f eqn="prod @15 1 2"/>
+                  <v:f eqn="mid @4 @7"/>
+                  <v:f eqn="sum #0 #1 width"/>
+                  <v:f eqn="prod @18 1 2"/>
+                  <v:f eqn="sum @17 0 @19"/>
+                  <v:f eqn="val width"/>
+                  <v:f eqn="val height"/>
+                  <v:f eqn="prod height 2 1"/>
+                  <v:f eqn="sum @17 0 @4"/>
+                  <v:f eqn="ellipse @24 @4 height"/>
+                  <v:f eqn="sum height 0 @25"/>
+                  <v:f eqn="sum @8 128 0"/>
+                  <v:f eqn="prod @5 1 2"/>
+                  <v:f eqn="sum @5 0 128"/>
+                  <v:f eqn="sum #0 @17 @12"/>
+                  <v:f eqn="ellipse @20 @4 height"/>
+                  <v:f eqn="sum width 0 #0"/>
+                  <v:f eqn="prod @32 1 2"/>
+                  <v:f eqn="prod height height 1"/>
+                  <v:f eqn="prod @9 @9 1"/>
+                  <v:f eqn="sum @34 0 @35"/>
+                  <v:f eqn="sqrt @36"/>
+                  <v:f eqn="sum @37 height 0"/>
+                  <v:f eqn="prod width height @38"/>
+                  <v:f eqn="sum @39 64 0"/>
+                  <v:f eqn="prod #0 1 2"/>
+                  <v:f eqn="ellipse @33 @41 height"/>
+                  <v:f eqn="sum height 0 @42"/>
+                  <v:f eqn="sum @43 64 0"/>
+                  <v:f eqn="prod @4 1 2"/>
+                  <v:f eqn="sum #1 0 @45"/>
+                  <v:f eqn="prod height 4390 32768"/>
+                  <v:f eqn="prod height 28378 32768"/>
+                </v:formulas>
+                <v:path o:extrusionok="f" o:connecttype="custom" o:connectlocs="@17,0;@16,@22;@12,@2;@8,@22;@14,@2" o:connectangles="270,90,90,90,0" textboxrect="@45,@47,@46,@48"/>
+                <v:handles>
+                  <v:h position="#0,bottomRight" xrange="@40,@29"/>
+                  <v:h position="#1,bottomRight" xrange="@27,@21"/>
+                  <v:h position="bottomRight,#2" yrange="@44,@22"/>
+                </v:handles>
+                <o:complex v:ext="view"/>
+              </v:shapetype>
+              <v:shape id="Flecha: curvada hacia abajo 9" o:spid="_x0000_s1026" type="#_x0000_t105" style="position:absolute;margin-left:91.5pt;margin-top:5.45pt;width:47pt;height:24.5pt;z-index:251686912;visibility:visible;mso-wrap-style:square;mso-height-percent:0;mso-wrap-distance-left:9pt;mso-wrap-distance-top:0;mso-wrap-distance-right:9pt;mso-wrap-distance-bottom:0;mso-position-horizontal:absolute;mso-position-horizontal-relative:text;mso-position-vertical:absolute;mso-position-vertical-relative:text;mso-height-percent:0;mso-height-relative:margin;v-text-anchor:middle" o:gfxdata="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" adj="15970,20192,16200" fillcolor="#e97132 [3205]" strokecolor="#030e13 [484]" strokeweight="1pt"/>
+            </w:pict>
+          </mc:Fallback>
+        </mc:AlternateContent>
+      </w:r>
+    </w:p>
+    <w:p>
+      <w:pPr>
+        <w:rPr>
+          <w:lang w:val="en-US"/>
+        </w:rPr>
+      </w:pPr>
+    </w:p>
+    <w:p>
+      <w:pPr>
+        <w:rPr>
+          <w:lang w:val="en-US"/>
+        </w:rPr>
+      </w:pPr>
+    </w:p>
+    <w:p>
+      <w:pPr>
+        <w:rPr>
+          <w:lang w:val="en-US"/>
+        </w:rPr>
+      </w:pPr>
+    </w:p>
+    <w:p>
+      <w:pPr>
+        <w:rPr>
+          <w:lang w:val="en-US"/>
+        </w:rPr>
+      </w:pPr>
+    </w:p>
+    <w:p>
+      <w:pPr>
+        <w:rPr>
+          <w:lang w:val="en-US"/>
+        </w:rPr>
+      </w:pPr>
+    </w:p>
+    <w:p>
+      <w:pPr>
+        <w:rPr>
+          <w:lang w:val="en-US"/>
+        </w:rPr>
+      </w:pPr>
+      <w:r>
+        <w:rPr>
+          <w:lang w:val="en-US"/>
+        </w:rPr>
+        <w:drawing>
+          <wp:anchor distT="0" distB="0" distL="114300" distR="114300" simplePos="0" relativeHeight="251692032" behindDoc="0" locked="0" layoutInCell="1" allowOverlap="1" wp14:anchorId="7BDC0C9C" wp14:editId="7C48CF6B">
+            <wp:simplePos x="0" y="0"/>
+            <wp:positionH relativeFrom="column">
+              <wp:posOffset>998220</wp:posOffset>
+            </wp:positionH>
+            <wp:positionV relativeFrom="paragraph">
+              <wp:posOffset>188595</wp:posOffset>
+            </wp:positionV>
+            <wp:extent cx="4401715" cy="2284095"/>
+            <wp:effectExtent l="76200" t="76200" r="75565" b="78105"/>
+            <wp:wrapNone/>
+            <wp:docPr id="29486884" name="Imagen 1" descr="Interfaz de usuario gráfica, Aplicación, Teams&#10;&#10;El contenido generado por IA puede ser incorrecto."/>
+            <wp:cNvGraphicFramePr>
+              <a:graphicFrameLocks xmlns:a="http://schemas.openxmlformats.org/drawingml/2006/main" noChangeAspect="1"/>
+            </wp:cNvGraphicFramePr>
+            <a:graphic xmlns:a="http://schemas.openxmlformats.org/drawingml/2006/main">
+              <a:graphicData uri="http://schemas.openxmlformats.org/drawingml/2006/picture">
+                <pic:pic xmlns:pic="http://schemas.openxmlformats.org/drawingml/2006/picture">
+                  <pic:nvPicPr>
+                    <pic:cNvPr id="29486884" name="Imagen 1" descr="Interfaz de usuario gráfica, Aplicación, Teams&#10;&#10;El contenido generado por IA puede ser incorrecto."/>
+                    <pic:cNvPicPr/>
+                  </pic:nvPicPr>
+                  <pic:blipFill>
+                    <a:blip r:embed="rId50" cstate="print">
+                      <a:extLst>
+                        <a:ext uri="{28A0092B-C50C-407E-A947-70E740481C1C}">
+                          <a14:useLocalDpi xmlns:a14="http://schemas.microsoft.com/office/drawing/2010/main" val="0"/>
+                        </a:ext>
+                      </a:extLst>
+                    </a:blip>
+                    <a:stretch>
+                      <a:fillRect/>
+                    </a:stretch>
+                  </pic:blipFill>
+                  <pic:spPr>
+                    <a:xfrm>
+                      <a:off x="0" y="0"/>
+                      <a:ext cx="4401715" cy="2284095"/>
+                    </a:xfrm>
+                    <a:prstGeom prst="rect">
+                      <a:avLst/>
+                    </a:prstGeom>
+                    <a:ln w="76200">
+                      <a:solidFill>
+                        <a:srgbClr val="EE0000"/>
+                      </a:solidFill>
+                    </a:ln>
+                  </pic:spPr>
+                </pic:pic>
+              </a:graphicData>
+            </a:graphic>
+            <wp14:sizeRelH relativeFrom="page">
+              <wp14:pctWidth>0</wp14:pctWidth>
+            </wp14:sizeRelH>
+            <wp14:sizeRelV relativeFrom="page">
+              <wp14:pctHeight>0</wp14:pctHeight>
+            </wp14:sizeRelV>
+          </wp:anchor>
+        </w:drawing>
+      </w:r>
+    </w:p>
+    <w:p>
+      <w:pPr>
+        <w:rPr>
+          <w:lang w:val="en-US"/>
+        </w:rPr>
+      </w:pPr>
+    </w:p>
+    <w:p>
+      <w:pPr>
+        <w:rPr>
+          <w:lang w:val="en-US"/>
+        </w:rPr>
+      </w:pPr>
+    </w:p>
+    <w:p>
+      <w:pPr>
+        <w:rPr>
+          <w:lang w:val="en-US"/>
+        </w:rPr>
+      </w:pPr>
+    </w:p>
+    <w:p>
+      <w:pPr>
+        <w:rPr>
+          <w:lang w:val="en-US"/>
+        </w:rPr>
+      </w:pPr>
+    </w:p>
+    <w:p>
+      <w:pPr>
+        <w:rPr>
+          <w:lang w:val="en-US"/>
+        </w:rPr>
+      </w:pPr>
+    </w:p>
+    <w:p>
+      <w:pPr>
+        <w:rPr>
+          <w:lang w:val="en-US"/>
+        </w:rPr>
+      </w:pPr>
+      <w:r>
+        <w:rPr>
+          <w:lang w:val="en-US"/>
+        </w:rPr>
+        <w:lastRenderedPageBreak/>
+        <w:drawing>
+          <wp:anchor distT="0" distB="0" distL="114300" distR="114300" simplePos="0" relativeHeight="251693056" behindDoc="0" locked="0" layoutInCell="1" allowOverlap="1" wp14:anchorId="17B3DA40" wp14:editId="01B6CEA9">
+            <wp:simplePos x="0" y="0"/>
+            <wp:positionH relativeFrom="margin">
+              <wp:align>center</wp:align>
+            </wp:positionH>
+            <wp:positionV relativeFrom="paragraph">
+              <wp:posOffset>-220980</wp:posOffset>
+            </wp:positionV>
+            <wp:extent cx="6918960" cy="3761076"/>
+            <wp:effectExtent l="0" t="0" r="0" b="0"/>
+            <wp:wrapNone/>
+            <wp:docPr id="1751034158" name="Imagen 1" descr="Diagrama&#10;&#10;El contenido generado por IA puede ser incorrecto."/>
+            <wp:cNvGraphicFramePr>
+              <a:graphicFrameLocks xmlns:a="http://schemas.openxmlformats.org/drawingml/2006/main" noChangeAspect="1"/>
+            </wp:cNvGraphicFramePr>
+            <a:graphic xmlns:a="http://schemas.openxmlformats.org/drawingml/2006/main">
+              <a:graphicData uri="http://schemas.openxmlformats.org/drawingml/2006/picture">
+                <pic:pic xmlns:pic="http://schemas.openxmlformats.org/drawingml/2006/picture">
+                  <pic:nvPicPr>
+                    <pic:cNvPr id="1751034158" name="Imagen 1" descr="Diagrama&#10;&#10;El contenido generado por IA puede ser incorrecto."/>
+                    <pic:cNvPicPr/>
+                  </pic:nvPicPr>
+                  <pic:blipFill>
+                    <a:blip r:embed="rId51">
+                      <a:extLst>
+                        <a:ext uri="{28A0092B-C50C-407E-A947-70E740481C1C}">
+                          <a14:useLocalDpi xmlns:a14="http://schemas.microsoft.com/office/drawing/2010/main" val="0"/>
+                        </a:ext>
+                      </a:extLst>
+                    </a:blip>
+                    <a:stretch>
+                      <a:fillRect/>
+                    </a:stretch>
+                  </pic:blipFill>
+                  <pic:spPr>
+                    <a:xfrm>
+                      <a:off x="0" y="0"/>
+                      <a:ext cx="6918960" cy="3761076"/>
+                    </a:xfrm>
+                    <a:prstGeom prst="rect">
+                      <a:avLst/>
+                    </a:prstGeom>
+                  </pic:spPr>
+                </pic:pic>
+              </a:graphicData>
+            </a:graphic>
+            <wp14:sizeRelH relativeFrom="margin">
+              <wp14:pctWidth>0</wp14:pctWidth>
+            </wp14:sizeRelH>
+            <wp14:sizeRelV relativeFrom="margin">
+              <wp14:pctHeight>0</wp14:pctHeight>
+            </wp14:sizeRelV>
+          </wp:anchor>
+        </w:drawing>
+      </w:r>
+    </w:p>
+    <w:p>
+      <w:pPr>
+        <w:rPr>
+          <w:lang w:val="en-US"/>
+        </w:rPr>
+      </w:pPr>
+    </w:p>
+    <w:p>
+      <w:pPr>
+        <w:rPr>
+          <w:lang w:val="en-US"/>
+        </w:rPr>
+      </w:pPr>
+    </w:p>
+    <w:p>
+      <w:pPr>
+        <w:rPr>
+          <w:lang w:val="en-US"/>
+        </w:rPr>
+      </w:pPr>
+    </w:p>
+    <w:p>
+      <w:pPr>
+        <w:rPr>
+          <w:lang w:val="en-US"/>
+        </w:rPr>
+      </w:pPr>
+    </w:p>
+    <w:p>
+      <w:pPr>
+        <w:rPr>
+          <w:lang w:val="en-US"/>
+        </w:rPr>
+      </w:pPr>
+    </w:p>
+    <w:p>
+      <w:pPr>
+        <w:rPr>
+          <w:lang w:val="en-US"/>
+        </w:rPr>
+      </w:pPr>
+    </w:p>
+    <w:p>
+      <w:pPr>
+        <w:rPr>
+          <w:lang w:val="en-US"/>
+        </w:rPr>
+      </w:pPr>
+    </w:p>
+    <w:p>
+      <w:pPr>
+        <w:rPr>
+          <w:lang w:val="en-US"/>
+        </w:rPr>
+      </w:pPr>
+    </w:p>
+    <w:p>
+      <w:pPr>
+        <w:rPr>
+          <w:lang w:val="en-US"/>
+        </w:rPr>
+      </w:pPr>
+    </w:p>
+    <w:p>
+      <w:pPr>
+        <w:rPr>
+          <w:lang w:val="en-US"/>
+        </w:rPr>
+      </w:pPr>
+    </w:p>
+    <w:p>
+      <w:pPr>
+        <w:rPr>
+          <w:lang w:val="en-US"/>
+        </w:rPr>
+      </w:pPr>
+    </w:p>
+    <w:p>
+      <w:pPr>
+        <w:rPr>
+          <w:lang w:val="en-US"/>
+        </w:rPr>
+      </w:pPr>
+    </w:p>
+    <w:p>
+      <w:pPr>
+        <w:rPr>
+          <w:lang w:val="en-US"/>
+        </w:rPr>
+      </w:pPr>
+    </w:p>
+    <w:p>
+      <w:pPr>
+        <w:rPr>
+          <w:lang w:val="en-US"/>
+        </w:rPr>
+      </w:pPr>
+    </w:p>
+    <w:p>
+      <w:pPr>
+        <w:rPr>
+          <w:lang w:val="en-US"/>
+        </w:rPr>
+      </w:pPr>
+    </w:p>
+    <w:p>
+      <w:pPr>
+        <w:rPr>
+          <w:lang w:val="en-US"/>
+        </w:rPr>
+      </w:pPr>
+    </w:p>
+    <w:p>
+      <w:pPr>
+        <w:rPr>
+          <w:lang w:val="en-US"/>
+        </w:rPr>
+      </w:pPr>
+    </w:p>
+    <w:p>
+      <w:pPr>
+        <w:rPr>
+          <w:lang w:val="en-US"/>
+        </w:rPr>
+      </w:pPr>
+    </w:p>
+    <w:p>
+      <w:pPr>
+        <w:rPr>
+          <w:lang w:val="en-US"/>
+        </w:rPr>
+      </w:pPr>
+    </w:p>
+    <w:p>
+      <w:pPr>
+        <w:rPr>
+          <w:lang w:val="en-US"/>
+        </w:rPr>
+      </w:pPr>
+    </w:p>
+    <w:p>
+      <w:pPr>
+        <w:rPr>
+          <w:lang w:val="en-US"/>
+        </w:rPr>
+      </w:pPr>
+    </w:p>
+    <w:p>
+      <w:pPr>
+        <w:rPr>
+          <w:lang w:val="en-US"/>
+        </w:rPr>
+      </w:pPr>
+    </w:p>
+    <w:p>
+      <w:pPr>
+        <w:rPr>
+          <w:lang w:val="en-US"/>
+        </w:rPr>
+      </w:pPr>
+    </w:p>
+    <w:p>
+      <w:pPr>
+        <w:rPr>
+          <w:lang w:val="en-US"/>
+        </w:rPr>
+      </w:pPr>
+    </w:p>
+    <w:p>
+      <w:pPr>
+        <w:rPr>
+          <w:lang w:val="en-US"/>
+        </w:rPr>
+      </w:pPr>
+    </w:p>
+    <w:p>
+      <w:pPr>
+        <w:rPr>
+          <w:lang w:val="en-US"/>
+        </w:rPr>
+      </w:pPr>
+    </w:p>
+    <w:p>
+      <w:pPr>
+        <w:rPr>
+          <w:lang w:val="en-US"/>
+        </w:rPr>
+      </w:pPr>
+    </w:p>
+    <w:p>
+      <w:pPr>
+        <w:rPr>
+          <w:lang w:val="en-US"/>
+        </w:rPr>
+      </w:pPr>
+    </w:p>
+    <w:p>
+      <w:pPr>
+        <w:rPr>
+          <w:lang w:val="en-US"/>
+        </w:rPr>
+      </w:pPr>
     </w:p>
     <w:p>
       <w:pPr>

</xml_diff>

<commit_message>
- Se aprende a renderizar contenido condicionalmente
</commit_message>
<xml_diff>
--- a/React.docx
+++ b/React.docx
@@ -2532,7 +2532,7 @@
           <w:lang w:val="en-US"/>
         </w:rPr>
         <w:drawing>
-          <wp:anchor distT="0" distB="0" distL="114300" distR="114300" simplePos="0" relativeHeight="251668480" behindDoc="0" locked="0" layoutInCell="1" allowOverlap="1" wp14:anchorId="307E2276" wp14:editId="299D3C0B">
+          <wp:anchor distT="0" distB="0" distL="114300" distR="114300" simplePos="0" relativeHeight="251668480" behindDoc="0" locked="0" layoutInCell="1" allowOverlap="1" wp14:anchorId="307E2276" wp14:editId="4ACF41DC">
             <wp:simplePos x="0" y="0"/>
             <wp:positionH relativeFrom="margin">
               <wp:align>center</wp:align>
@@ -5192,7 +5192,6 @@
     <w:p>
       <w:pPr>
         <w:rPr>
-          <w:rFonts w:hint="eastAsia"/>
           <w:lang w:val="en-US"/>
         </w:rPr>
       </w:pPr>
@@ -5302,6 +5301,7 @@
       </w:pPr>
       <w:r>
         <w:rPr>
+          <w:noProof/>
           <w:lang w:val="en-US"/>
         </w:rPr>
         <w:lastRenderedPageBreak/>
@@ -5475,6 +5475,7 @@
       </w:pPr>
       <w:r>
         <w:rPr>
+          <w:noProof/>
           <w:lang w:val="en-US"/>
         </w:rPr>
         <w:drawing>
@@ -5585,7 +5586,6 @@
                           <w:p>
                             <w:pPr>
                               <w:rPr>
-                                <w:rFonts w:hint="eastAsia"/>
                                 <w:color w:val="FFC000"/>
                                 <w:sz w:val="20"/>
                                 <w:szCs w:val="20"/>
@@ -5629,7 +5629,6 @@
                     <w:p>
                       <w:pPr>
                         <w:rPr>
-                          <w:rFonts w:hint="eastAsia"/>
                           <w:color w:val="FFC000"/>
                           <w:sz w:val="20"/>
                           <w:szCs w:val="20"/>
@@ -6089,6 +6088,7 @@
       </w:pPr>
       <w:r>
         <w:rPr>
+          <w:noProof/>
           <w:lang w:val="en-US"/>
         </w:rPr>
         <w:drawing>
@@ -6196,6 +6196,7 @@
       </w:pPr>
       <w:r>
         <w:rPr>
+          <w:noProof/>
           <w:lang w:val="en-US"/>
         </w:rPr>
         <w:lastRenderedPageBreak/>
@@ -6339,55 +6340,391 @@
           <w:lang w:val="en-US"/>
         </w:rPr>
       </w:pPr>
-    </w:p>
-    <w:p>
-      <w:pPr>
-        <w:rPr>
-          <w:lang w:val="en-US"/>
-        </w:rPr>
-      </w:pPr>
-    </w:p>
-    <w:p>
-      <w:pPr>
-        <w:rPr>
-          <w:lang w:val="en-US"/>
-        </w:rPr>
-      </w:pPr>
-    </w:p>
-    <w:p>
-      <w:pPr>
-        <w:rPr>
-          <w:lang w:val="en-US"/>
-        </w:rPr>
-      </w:pPr>
-    </w:p>
-    <w:p>
-      <w:pPr>
-        <w:rPr>
-          <w:lang w:val="en-US"/>
-        </w:rPr>
-      </w:pPr>
-    </w:p>
-    <w:p>
-      <w:pPr>
-        <w:rPr>
-          <w:lang w:val="en-US"/>
-        </w:rPr>
-      </w:pPr>
-    </w:p>
-    <w:p>
-      <w:pPr>
-        <w:rPr>
-          <w:lang w:val="en-US"/>
-        </w:rPr>
-      </w:pPr>
-    </w:p>
-    <w:p>
-      <w:pPr>
-        <w:rPr>
-          <w:lang w:val="en-US"/>
-        </w:rPr>
-      </w:pPr>
+      <w:r>
+        <w:rPr>
+          <w:lang w:val="en-US"/>
+        </w:rPr>
+        <w:drawing>
+          <wp:anchor distT="0" distB="0" distL="114300" distR="114300" simplePos="0" relativeHeight="251694080" behindDoc="0" locked="0" layoutInCell="1" allowOverlap="1" wp14:anchorId="419A5836" wp14:editId="49A4FECB">
+            <wp:simplePos x="0" y="0"/>
+            <wp:positionH relativeFrom="column">
+              <wp:posOffset>-68580</wp:posOffset>
+            </wp:positionH>
+            <wp:positionV relativeFrom="paragraph">
+              <wp:posOffset>736600</wp:posOffset>
+            </wp:positionV>
+            <wp:extent cx="3286125" cy="485775"/>
+            <wp:effectExtent l="0" t="0" r="9525" b="9525"/>
+            <wp:wrapThrough wrapText="bothSides">
+              <wp:wrapPolygon edited="0">
+                <wp:start x="0" y="0"/>
+                <wp:lineTo x="0" y="21176"/>
+                <wp:lineTo x="21537" y="21176"/>
+                <wp:lineTo x="21537" y="0"/>
+                <wp:lineTo x="0" y="0"/>
+              </wp:wrapPolygon>
+            </wp:wrapThrough>
+            <wp:docPr id="1900292071" name="Imagen 1" descr="Imagen que contiene Texto&#10;&#10;El contenido generado por IA puede ser incorrecto."/>
+            <wp:cNvGraphicFramePr>
+              <a:graphicFrameLocks xmlns:a="http://schemas.openxmlformats.org/drawingml/2006/main" noChangeAspect="1"/>
+            </wp:cNvGraphicFramePr>
+            <a:graphic xmlns:a="http://schemas.openxmlformats.org/drawingml/2006/main">
+              <a:graphicData uri="http://schemas.openxmlformats.org/drawingml/2006/picture">
+                <pic:pic xmlns:pic="http://schemas.openxmlformats.org/drawingml/2006/picture">
+                  <pic:nvPicPr>
+                    <pic:cNvPr id="1900292071" name="Imagen 1" descr="Imagen que contiene Texto&#10;&#10;El contenido generado por IA puede ser incorrecto."/>
+                    <pic:cNvPicPr/>
+                  </pic:nvPicPr>
+                  <pic:blipFill>
+                    <a:blip r:embed="rId52">
+                      <a:extLst>
+                        <a:ext uri="{28A0092B-C50C-407E-A947-70E740481C1C}">
+                          <a14:useLocalDpi xmlns:a14="http://schemas.microsoft.com/office/drawing/2010/main" val="0"/>
+                        </a:ext>
+                      </a:extLst>
+                    </a:blip>
+                    <a:stretch>
+                      <a:fillRect/>
+                    </a:stretch>
+                  </pic:blipFill>
+                  <pic:spPr>
+                    <a:xfrm>
+                      <a:off x="0" y="0"/>
+                      <a:ext cx="3286125" cy="485775"/>
+                    </a:xfrm>
+                    <a:prstGeom prst="rect">
+                      <a:avLst/>
+                    </a:prstGeom>
+                  </pic:spPr>
+                </pic:pic>
+              </a:graphicData>
+            </a:graphic>
+          </wp:anchor>
+        </w:drawing>
+      </w:r>
+      <w:r>
+        <w:rPr>
+          <w:lang w:val="en-US"/>
+        </w:rPr>
+        <w:t xml:space="preserve">There is a concept called </w:t>
+      </w:r>
+      <w:r>
+        <w:rPr>
+          <w:b/>
+          <w:bCs/>
+          <w:lang w:val="en-US"/>
+        </w:rPr>
+        <w:t>state</w:t>
+      </w:r>
+      <w:r>
+        <w:rPr>
+          <w:lang w:val="en-US"/>
+        </w:rPr>
+        <w:t xml:space="preserve"> which is to register variables that are handled by react and that are updated with the help of a function that’s provided by react that will also tell react that data changed.</w:t>
+      </w:r>
+    </w:p>
+    <w:p>
+      <w:pPr>
+        <w:rPr>
+          <w:rFonts w:hint="eastAsia"/>
+          <w:lang w:val="en-US"/>
+        </w:rPr>
+      </w:pPr>
+      <w:r>
+        <w:rPr>
+          <w:lang w:val="en-US"/>
+        </w:rPr>
+        <w:t xml:space="preserve">State function must be imported from the React library </w:t>
+      </w:r>
+    </w:p>
+    <w:p>
+      <w:pPr>
+        <w:rPr>
+          <w:rFonts w:hint="eastAsia"/>
+        </w:rPr>
+      </w:pPr>
+      <w:r>
+        <w:rPr>
+          <w:rFonts w:hint="eastAsia"/>
+          <w:lang w:val="en-US"/>
+        </w:rPr>
+        <w:t xml:space="preserve">All the functions that start with </w:t>
+      </w:r>
+      <w:r>
+        <w:rPr>
+          <w:rFonts w:hint="eastAsia"/>
+          <w:b/>
+          <w:bCs/>
+          <w:lang w:val="en-US"/>
+        </w:rPr>
+        <w:t>use</w:t>
+      </w:r>
+      <w:r>
+        <w:rPr>
+          <w:rFonts w:hint="eastAsia"/>
+          <w:lang w:val="en-US"/>
+        </w:rPr>
+        <w:t xml:space="preserve"> are called </w:t>
+      </w:r>
+      <w:r>
+        <w:rPr>
+          <w:rFonts w:hint="eastAsia"/>
+          <w:i/>
+          <w:iCs/>
+          <w:lang w:val="en-US"/>
+        </w:rPr>
+        <w:t>React hooks.</w:t>
+      </w:r>
+    </w:p>
+    <w:p>
+      <w:pPr>
+        <w:rPr>
+          <w:lang w:val="en-US"/>
+        </w:rPr>
+      </w:pPr>
+      <w:r>
+        <w:rPr>
+          <w:lang w:val="en-US"/>
+        </w:rPr>
+        <w:drawing>
+          <wp:anchor distT="0" distB="0" distL="114300" distR="114300" simplePos="0" relativeHeight="251695104" behindDoc="0" locked="0" layoutInCell="1" allowOverlap="1" wp14:anchorId="79097A32" wp14:editId="781C998A">
+            <wp:simplePos x="0" y="0"/>
+            <wp:positionH relativeFrom="margin">
+              <wp:posOffset>548640</wp:posOffset>
+            </wp:positionH>
+            <wp:positionV relativeFrom="paragraph">
+              <wp:posOffset>475615</wp:posOffset>
+            </wp:positionV>
+            <wp:extent cx="5181600" cy="3014850"/>
+            <wp:effectExtent l="0" t="0" r="0" b="0"/>
+            <wp:wrapNone/>
+            <wp:docPr id="2022104179" name="Imagen 1" descr="Texto&#10;&#10;El contenido generado por IA puede ser incorrecto."/>
+            <wp:cNvGraphicFramePr>
+              <a:graphicFrameLocks xmlns:a="http://schemas.openxmlformats.org/drawingml/2006/main" noChangeAspect="1"/>
+            </wp:cNvGraphicFramePr>
+            <a:graphic xmlns:a="http://schemas.openxmlformats.org/drawingml/2006/main">
+              <a:graphicData uri="http://schemas.openxmlformats.org/drawingml/2006/picture">
+                <pic:pic xmlns:pic="http://schemas.openxmlformats.org/drawingml/2006/picture">
+                  <pic:nvPicPr>
+                    <pic:cNvPr id="2022104179" name="Imagen 1" descr="Texto&#10;&#10;El contenido generado por IA puede ser incorrecto."/>
+                    <pic:cNvPicPr/>
+                  </pic:nvPicPr>
+                  <pic:blipFill>
+                    <a:blip r:embed="rId53" cstate="print">
+                      <a:extLst>
+                        <a:ext uri="{28A0092B-C50C-407E-A947-70E740481C1C}">
+                          <a14:useLocalDpi xmlns:a14="http://schemas.microsoft.com/office/drawing/2010/main" val="0"/>
+                        </a:ext>
+                      </a:extLst>
+                    </a:blip>
+                    <a:stretch>
+                      <a:fillRect/>
+                    </a:stretch>
+                  </pic:blipFill>
+                  <pic:spPr>
+                    <a:xfrm>
+                      <a:off x="0" y="0"/>
+                      <a:ext cx="5181600" cy="3014850"/>
+                    </a:xfrm>
+                    <a:prstGeom prst="rect">
+                      <a:avLst/>
+                    </a:prstGeom>
+                  </pic:spPr>
+                </pic:pic>
+              </a:graphicData>
+            </a:graphic>
+            <wp14:sizeRelH relativeFrom="page">
+              <wp14:pctWidth>0</wp14:pctWidth>
+            </wp14:sizeRelH>
+            <wp14:sizeRelV relativeFrom="page">
+              <wp14:pctHeight>0</wp14:pctHeight>
+            </wp14:sizeRelV>
+          </wp:anchor>
+        </w:drawing>
+      </w:r>
+      <w:r>
+        <w:rPr>
+          <w:lang w:val="en-US"/>
+        </w:rPr>
+        <w:t>Also, you must call those hook functions directly inside of the component function. Not nested inside of a component function.</w:t>
+      </w:r>
+    </w:p>
+    <w:p>
+      <w:pPr>
+        <w:rPr>
+          <w:lang w:val="en-US"/>
+        </w:rPr>
+      </w:pPr>
+    </w:p>
+    <w:p>
+      <w:pPr>
+        <w:rPr>
+          <w:lang w:val="en-US"/>
+        </w:rPr>
+      </w:pPr>
+    </w:p>
+    <w:p>
+      <w:pPr>
+        <w:rPr>
+          <w:lang w:val="en-US"/>
+        </w:rPr>
+      </w:pPr>
+    </w:p>
+    <w:p>
+      <w:pPr>
+        <w:rPr>
+          <w:lang w:val="en-US"/>
+        </w:rPr>
+      </w:pPr>
+    </w:p>
+    <w:p>
+      <w:pPr>
+        <w:rPr>
+          <w:lang w:val="en-US"/>
+        </w:rPr>
+      </w:pPr>
+    </w:p>
+    <w:p>
+      <w:pPr>
+        <w:rPr>
+          <w:lang w:val="en-US"/>
+        </w:rPr>
+      </w:pPr>
+    </w:p>
+    <w:p>
+      <w:pPr>
+        <w:rPr>
+          <w:lang w:val="en-US"/>
+        </w:rPr>
+      </w:pPr>
+    </w:p>
+    <w:p>
+      <w:pPr>
+        <w:rPr>
+          <w:lang w:val="en-US"/>
+        </w:rPr>
+      </w:pPr>
+      <w:r>
+        <w:rPr>
+          <w:lang w:val="en-US"/>
+        </w:rPr>
+        <w:lastRenderedPageBreak/>
+        <w:drawing>
+          <wp:anchor distT="0" distB="0" distL="114300" distR="114300" simplePos="0" relativeHeight="251696128" behindDoc="0" locked="0" layoutInCell="1" allowOverlap="1" wp14:anchorId="1A918FF7" wp14:editId="78CB8A0C">
+            <wp:simplePos x="0" y="0"/>
+            <wp:positionH relativeFrom="margin">
+              <wp:posOffset>-655955</wp:posOffset>
+            </wp:positionH>
+            <wp:positionV relativeFrom="page">
+              <wp:posOffset>450459</wp:posOffset>
+            </wp:positionV>
+            <wp:extent cx="3878580" cy="2730500"/>
+            <wp:effectExtent l="0" t="0" r="7620" b="0"/>
+            <wp:wrapSquare wrapText="bothSides"/>
+            <wp:docPr id="999912828" name="Imagen 1" descr="Diagrama&#10;&#10;El contenido generado por IA puede ser incorrecto."/>
+            <wp:cNvGraphicFramePr>
+              <a:graphicFrameLocks xmlns:a="http://schemas.openxmlformats.org/drawingml/2006/main" noChangeAspect="1"/>
+            </wp:cNvGraphicFramePr>
+            <a:graphic xmlns:a="http://schemas.openxmlformats.org/drawingml/2006/main">
+              <a:graphicData uri="http://schemas.openxmlformats.org/drawingml/2006/picture">
+                <pic:pic xmlns:pic="http://schemas.openxmlformats.org/drawingml/2006/picture">
+                  <pic:nvPicPr>
+                    <pic:cNvPr id="999912828" name="Imagen 1" descr="Diagrama&#10;&#10;El contenido generado por IA puede ser incorrecto."/>
+                    <pic:cNvPicPr/>
+                  </pic:nvPicPr>
+                  <pic:blipFill>
+                    <a:blip r:embed="rId54">
+                      <a:extLst>
+                        <a:ext uri="{28A0092B-C50C-407E-A947-70E740481C1C}">
+                          <a14:useLocalDpi xmlns:a14="http://schemas.microsoft.com/office/drawing/2010/main" val="0"/>
+                        </a:ext>
+                      </a:extLst>
+                    </a:blip>
+                    <a:stretch>
+                      <a:fillRect/>
+                    </a:stretch>
+                  </pic:blipFill>
+                  <pic:spPr>
+                    <a:xfrm>
+                      <a:off x="0" y="0"/>
+                      <a:ext cx="3878580" cy="2730500"/>
+                    </a:xfrm>
+                    <a:prstGeom prst="rect">
+                      <a:avLst/>
+                    </a:prstGeom>
+                  </pic:spPr>
+                </pic:pic>
+              </a:graphicData>
+            </a:graphic>
+            <wp14:sizeRelH relativeFrom="margin">
+              <wp14:pctWidth>0</wp14:pctWidth>
+            </wp14:sizeRelH>
+            <wp14:sizeRelV relativeFrom="margin">
+              <wp14:pctHeight>0</wp14:pctHeight>
+            </wp14:sizeRelV>
+          </wp:anchor>
+        </w:drawing>
+      </w:r>
+      <w:r>
+        <w:rPr>
+          <w:lang w:val="en-US"/>
+        </w:rPr>
+        <w:drawing>
+          <wp:anchor distT="0" distB="0" distL="114300" distR="114300" simplePos="0" relativeHeight="251697152" behindDoc="0" locked="0" layoutInCell="1" allowOverlap="1" wp14:anchorId="4B594C27" wp14:editId="3FE666CE">
+            <wp:simplePos x="0" y="0"/>
+            <wp:positionH relativeFrom="page">
+              <wp:posOffset>4159885</wp:posOffset>
+            </wp:positionH>
+            <wp:positionV relativeFrom="paragraph">
+              <wp:posOffset>210967</wp:posOffset>
+            </wp:positionV>
+            <wp:extent cx="3534935" cy="1990481"/>
+            <wp:effectExtent l="0" t="0" r="8890" b="0"/>
+            <wp:wrapNone/>
+            <wp:docPr id="498844985" name="Imagen 1" descr="Texto, Aplicación&#10;&#10;El contenido generado por IA puede ser incorrecto."/>
+            <wp:cNvGraphicFramePr>
+              <a:graphicFrameLocks xmlns:a="http://schemas.openxmlformats.org/drawingml/2006/main" noChangeAspect="1"/>
+            </wp:cNvGraphicFramePr>
+            <a:graphic xmlns:a="http://schemas.openxmlformats.org/drawingml/2006/main">
+              <a:graphicData uri="http://schemas.openxmlformats.org/drawingml/2006/picture">
+                <pic:pic xmlns:pic="http://schemas.openxmlformats.org/drawingml/2006/picture">
+                  <pic:nvPicPr>
+                    <pic:cNvPr id="498844985" name="Imagen 1" descr="Texto, Aplicación&#10;&#10;El contenido generado por IA puede ser incorrecto."/>
+                    <pic:cNvPicPr/>
+                  </pic:nvPicPr>
+                  <pic:blipFill>
+                    <a:blip r:embed="rId55">
+                      <a:extLst>
+                        <a:ext uri="{28A0092B-C50C-407E-A947-70E740481C1C}">
+                          <a14:useLocalDpi xmlns:a14="http://schemas.microsoft.com/office/drawing/2010/main" val="0"/>
+                        </a:ext>
+                      </a:extLst>
+                    </a:blip>
+                    <a:stretch>
+                      <a:fillRect/>
+                    </a:stretch>
+                  </pic:blipFill>
+                  <pic:spPr>
+                    <a:xfrm>
+                      <a:off x="0" y="0"/>
+                      <a:ext cx="3534935" cy="1990481"/>
+                    </a:xfrm>
+                    <a:prstGeom prst="rect">
+                      <a:avLst/>
+                    </a:prstGeom>
+                  </pic:spPr>
+                </pic:pic>
+              </a:graphicData>
+            </a:graphic>
+            <wp14:sizeRelH relativeFrom="page">
+              <wp14:pctWidth>0</wp14:pctWidth>
+            </wp14:sizeRelH>
+            <wp14:sizeRelV relativeFrom="page">
+              <wp14:pctHeight>0</wp14:pctHeight>
+            </wp14:sizeRelV>
+          </wp:anchor>
+        </w:drawing>
+      </w:r>
     </w:p>
     <w:p>
       <w:pPr>

</xml_diff>